<commit_message>
58 Inseri minha parte no documento para ser entregue
</commit_message>
<xml_diff>
--- a/Documento Sprints.docx
+++ b/Documento Sprints.docx
@@ -218,52 +218,7 @@
           <w:sz w:val="40"/>
           <w:szCs w:val="24"/>
         </w:rPr>
-        <w:t xml:space="preserve">TRABALHO DE PROJETO DE </w:t>
-      </w:r>
-      <w:r>
-        <w:rPr>
-          <w:rFonts w:cs="Arial"/>
-          <w:b/>
-          <w:sz w:val="40"/>
-          <w:szCs w:val="24"/>
-        </w:rPr>
-        <w:t>IMPLEMENTAÇÃO</w:t>
-      </w:r>
-      <w:r>
-        <w:rPr>
-          <w:rFonts w:cs="Arial"/>
-          <w:b/>
-          <w:sz w:val="40"/>
-          <w:szCs w:val="24"/>
-        </w:rPr>
-        <w:t xml:space="preserve"> DE </w:t>
-      </w:r>
-      <w:r>
-        <w:rPr>
-          <w:rFonts w:cs="Arial"/>
-          <w:b/>
-          <w:sz w:val="40"/>
-          <w:szCs w:val="24"/>
-        </w:rPr>
-        <w:t>SISTEMAS DE SOFTWARE (I</w:t>
-      </w:r>
-      <w:r>
-        <w:rPr>
-          <w:rFonts w:cs="Arial"/>
-          <w:b/>
-          <w:sz w:val="40"/>
-          <w:szCs w:val="24"/>
-        </w:rPr>
-        <w:t>SS)</w:t>
-      </w:r>
-      <w:r>
-        <w:rPr>
-          <w:rFonts w:cs="Arial"/>
-          <w:b/>
-          <w:sz w:val="40"/>
-          <w:szCs w:val="24"/>
-        </w:rPr>
-        <w:t xml:space="preserve"> – PLANEJAMENTO DAS SPRINTS + POSSÍVEIS TELAS</w:t>
+        <w:t xml:space="preserve">TRABALHO DE PROJETO DE IMPLEMENTAÇÃO DE SISTEMAS DE SOFTWARE (ISS) </w:t>
       </w:r>
     </w:p>
     <w:p>
@@ -389,12 +344,22 @@
           <w:szCs w:val="24"/>
         </w:rPr>
       </w:pPr>
-      <w:r>
+    </w:p>
+    <w:p>
+      <w:pPr>
+        <w:jc w:val="center"/>
         <w:rPr>
           <w:rFonts w:cs="Arial"/>
           <w:b/>
           <w:szCs w:val="24"/>
         </w:rPr>
+      </w:pPr>
+      <w:r>
+        <w:rPr>
+          <w:rFonts w:cs="Arial"/>
+          <w:b/>
+          <w:szCs w:val="24"/>
+        </w:rPr>
         <w:t>MARINGÁ</w:t>
       </w:r>
     </w:p>
@@ -414,7 +379,7 @@
           <w:b/>
           <w:szCs w:val="24"/>
         </w:rPr>
-        <w:t>15</w:t>
+        <w:t>01</w:t>
       </w:r>
       <w:r>
         <w:rPr>
@@ -431,7 +396,7 @@
           <w:b/>
           <w:szCs w:val="24"/>
         </w:rPr>
-        <w:t>DEZEMBRO</w:t>
+        <w:t>FEVEREIRO</w:t>
       </w:r>
       <w:proofErr w:type="gramEnd"/>
       <w:r>
@@ -440,15 +405,7 @@
           <w:b/>
           <w:szCs w:val="24"/>
         </w:rPr>
-        <w:t xml:space="preserve"> </w:t>
-      </w:r>
-      <w:r>
-        <w:rPr>
-          <w:rFonts w:cs="Arial"/>
-          <w:b/>
-          <w:szCs w:val="24"/>
-        </w:rPr>
-        <w:t>DE 2015</w:t>
+        <w:t xml:space="preserve"> DE 2016</w:t>
       </w:r>
     </w:p>
     <w:p>
@@ -469,6 +426,26 @@
           <w:szCs w:val="30"/>
         </w:rPr>
         <w:lastRenderedPageBreak/>
+        <w:t>ÍNDICE</w:t>
+      </w:r>
+    </w:p>
+    <w:p>
+      <w:pPr>
+        <w:jc w:val="both"/>
+        <w:rPr>
+          <w:b/>
+          <w:bCs/>
+          <w:sz w:val="30"/>
+          <w:szCs w:val="30"/>
+        </w:rPr>
+      </w:pPr>
+      <w:r>
+        <w:rPr>
+          <w:b/>
+          <w:bCs/>
+          <w:sz w:val="30"/>
+          <w:szCs w:val="30"/>
+        </w:rPr>
         <w:t>1 ª SPRINT:</w:t>
       </w:r>
     </w:p>
@@ -488,13 +465,27 @@
     </w:p>
     <w:p>
       <w:r>
-        <w:t>Gerenciamento de Clientes(Matheus)</w:t>
-      </w:r>
-    </w:p>
-    <w:p>
-      <w:r>
         <w:t xml:space="preserve">Gerenciamento de </w:t>
       </w:r>
+      <w:proofErr w:type="gramStart"/>
+      <w:r>
+        <w:t>Clientes(</w:t>
+      </w:r>
+      <w:proofErr w:type="gramEnd"/>
+      <w:r>
+        <w:t>Matheus</w:t>
+      </w:r>
+      <w:r>
+        <w:t xml:space="preserve"> Alberto</w:t>
+      </w:r>
+      <w:r>
+        <w:t>)</w:t>
+      </w:r>
+    </w:p>
+    <w:p>
+      <w:r>
+        <w:t xml:space="preserve">Gerenciamento de </w:t>
+      </w:r>
       <w:r>
         <w:t>Produtos (</w:t>
       </w:r>
@@ -512,7 +503,21 @@
     </w:p>
     <w:p>
       <w:r>
-        <w:t>Gerenciamento de Fornecedor(João)</w:t>
+        <w:t xml:space="preserve">Gerenciamento de </w:t>
+      </w:r>
+      <w:proofErr w:type="gramStart"/>
+      <w:r>
+        <w:t>Fornecedor(</w:t>
+      </w:r>
+      <w:proofErr w:type="gramEnd"/>
+      <w:r>
+        <w:t>João</w:t>
+      </w:r>
+      <w:r>
+        <w:t xml:space="preserve"> Pedro</w:t>
+      </w:r>
+      <w:r>
+        <w:t>)</w:t>
       </w:r>
     </w:p>
     <w:p>
@@ -534,34 +539,46 @@
     </w:p>
     <w:p>
       <w:r>
-        <w:t xml:space="preserve">Gerenciamento de </w:t>
+        <w:t>Gerenciamento de Pag</w:t>
+      </w:r>
+      <w:r>
+        <w:t>a</w:t>
+      </w:r>
+      <w:r>
+        <w:t xml:space="preserve">mento (Thiago </w:t>
+      </w:r>
+      <w:r>
+        <w:t>Moraes</w:t>
+      </w:r>
+      <w:r>
+        <w:t>)</w:t>
+      </w:r>
+    </w:p>
+    <w:p>
+      <w:r>
+        <w:t xml:space="preserve">Gerar </w:t>
+      </w:r>
+      <w:r>
+        <w:t>Relatórios (</w:t>
+      </w:r>
+      <w:r>
+        <w:t xml:space="preserve">Thiago </w:t>
       </w:r>
       <w:proofErr w:type="spellStart"/>
       <w:r>
-        <w:t>Pagemento</w:t>
+        <w:t>Lavezzo</w:t>
       </w:r>
       <w:proofErr w:type="spellEnd"/>
       <w:r>
-        <w:t xml:space="preserve"> (Thiago </w:t>
-      </w:r>
-      <w:proofErr w:type="spellStart"/>
-      <w:r>
-        <w:t>Lavezzo</w:t>
-      </w:r>
-      <w:proofErr w:type="spellEnd"/>
-      <w:r>
         <w:t>)</w:t>
       </w:r>
     </w:p>
     <w:p>
       <w:r>
-        <w:t xml:space="preserve">Gerar </w:t>
-      </w:r>
-      <w:r>
-        <w:t>Relatórios (</w:t>
-      </w:r>
-      <w:r>
-        <w:t>Thiago Moraes</w:t>
+        <w:t>Gerenciamento de Vendas - Pedidos (</w:t>
+      </w:r>
+      <w:r>
+        <w:t>Matheus Alberto</w:t>
       </w:r>
       <w:r>
         <w:t>)</w:t>
@@ -569,26 +586,19 @@
     </w:p>
     <w:p>
       <w:r>
-        <w:t>Gerenciamento de Vendas - Pedidos (</w:t>
-      </w:r>
-      <w:r>
-        <w:t>Matheus Alberto</w:t>
+        <w:t xml:space="preserve">Simular </w:t>
+      </w:r>
+      <w:r>
+        <w:t>Manipulação (</w:t>
+      </w:r>
+      <w:r>
+        <w:t>João</w:t>
+      </w:r>
+      <w:r>
+        <w:t xml:space="preserve"> Pedro</w:t>
       </w:r>
       <w:r>
         <w:t>)</w:t>
-      </w:r>
-    </w:p>
-    <w:p>
-      <w:r>
-        <w:t xml:space="preserve">Simular </w:t>
-      </w:r>
-      <w:proofErr w:type="gramStart"/>
-      <w:r>
-        <w:t>Manipulação(</w:t>
-      </w:r>
-      <w:proofErr w:type="gramEnd"/>
-      <w:r>
-        <w:t>João)</w:t>
       </w:r>
     </w:p>
     <w:p/>
@@ -600,16 +610,6 @@
     <w:p/>
     <w:p/>
     <w:p/>
-    <w:p>
-      <w:pPr>
-        <w:rPr>
-          <w:b/>
-          <w:bCs/>
-          <w:sz w:val="30"/>
-          <w:szCs w:val="30"/>
-        </w:rPr>
-      </w:pPr>
-    </w:p>
     <w:p>
       <w:pPr>
         <w:rPr>
@@ -1243,10 +1243,10 @@
           <w:noProof/>
         </w:rPr>
         <w:drawing>
-          <wp:inline distT="0" distB="0" distL="0" distR="0" wp14:anchorId="6E5737FD" wp14:editId="230BC7AB">
-            <wp:extent cx="5400040" cy="2188845"/>
-            <wp:effectExtent l="0" t="0" r="0" b="1905"/>
-            <wp:docPr id="11" name="Imagem 11"/>
+          <wp:inline distT="0" distB="0" distL="0" distR="0">
+            <wp:extent cx="6110170" cy="2971020"/>
+            <wp:effectExtent l="0" t="0" r="5080" b="1270"/>
+            <wp:docPr id="4" name="Imagem 4"/>
             <wp:cNvGraphicFramePr>
               <a:graphicFrameLocks xmlns:a="http://schemas.openxmlformats.org/drawingml/2006/main" noChangeAspect="1"/>
             </wp:cNvGraphicFramePr>
@@ -1254,7 +1254,7 @@
               <a:graphicData uri="http://schemas.openxmlformats.org/drawingml/2006/picture">
                 <pic:pic xmlns:pic="http://schemas.openxmlformats.org/drawingml/2006/picture">
                   <pic:nvPicPr>
-                    <pic:cNvPr id="11" name="Venda.png"/>
+                    <pic:cNvPr id="4" name="pedido.jpg"/>
                     <pic:cNvPicPr/>
                   </pic:nvPicPr>
                   <pic:blipFill>
@@ -1272,7 +1272,7 @@
                   <pic:spPr>
                     <a:xfrm>
                       <a:off x="0" y="0"/>
-                      <a:ext cx="5400040" cy="2188845"/>
+                      <a:ext cx="6125077" cy="2978268"/>
                     </a:xfrm>
                     <a:prstGeom prst="rect">
                       <a:avLst/>
@@ -1284,31 +1284,6 @@
           </wp:inline>
         </w:drawing>
       </w:r>
-    </w:p>
-    <w:p>
-      <w:pPr>
-        <w:pStyle w:val="PargrafodaLista"/>
-      </w:pPr>
-    </w:p>
-    <w:p>
-      <w:pPr>
-        <w:pStyle w:val="PargrafodaLista"/>
-      </w:pPr>
-    </w:p>
-    <w:p>
-      <w:pPr>
-        <w:pStyle w:val="PargrafodaLista"/>
-      </w:pPr>
-    </w:p>
-    <w:p>
-      <w:pPr>
-        <w:pStyle w:val="PargrafodaLista"/>
-      </w:pPr>
-    </w:p>
-    <w:p>
-      <w:pPr>
-        <w:pStyle w:val="PargrafodaLista"/>
-      </w:pPr>
     </w:p>
     <w:p>
       <w:pPr>
@@ -1673,8 +1648,6 @@
           <w:szCs w:val="30"/>
         </w:rPr>
       </w:pPr>
-      <w:bookmarkStart w:id="0" w:name="_GoBack"/>
-      <w:bookmarkEnd w:id="0"/>
     </w:p>
     <w:p>
       <w:pPr>
@@ -1985,7 +1958,25 @@
           <w:szCs w:val="30"/>
         </w:rPr>
         <w:lastRenderedPageBreak/>
-        <w:t>Framework:</w:t>
+        <w:t>Framework</w:t>
+      </w:r>
+      <w:r>
+        <w:rPr>
+          <w:b/>
+          <w:bCs/>
+          <w:sz w:val="30"/>
+          <w:szCs w:val="30"/>
+        </w:rPr>
+        <w:t>s</w:t>
+      </w:r>
+      <w:r>
+        <w:rPr>
+          <w:b/>
+          <w:bCs/>
+          <w:sz w:val="30"/>
+          <w:szCs w:val="30"/>
+        </w:rPr>
+        <w:t>:</w:t>
       </w:r>
     </w:p>
     <w:p>
@@ -2272,14 +2263,7 @@
           <w:rFonts w:cs="Arial"/>
           <w:shd w:val="clear" w:color="auto" w:fill="FFFFFF"/>
         </w:rPr>
-        <w:t xml:space="preserve"> de interface gráfica </w:t>
-      </w:r>
-      <w:r>
-        <w:rPr>
-          <w:rFonts w:cs="Arial"/>
-          <w:shd w:val="clear" w:color="auto" w:fill="FFFFFF"/>
-        </w:rPr>
-        <w:t>trabalham.</w:t>
+        <w:t xml:space="preserve"> de interface gráfica trabalham.</w:t>
       </w:r>
       <w:r>
         <w:t xml:space="preserve"> ”</w:t>
@@ -2322,7 +2306,25 @@
           <w:szCs w:val="30"/>
         </w:rPr>
         <w:lastRenderedPageBreak/>
-        <w:t>Diagrama MVC:</w:t>
+        <w:t>Diagrama MVC</w:t>
+      </w:r>
+      <w:r>
+        <w:rPr>
+          <w:b/>
+          <w:bCs/>
+          <w:sz w:val="30"/>
+          <w:szCs w:val="30"/>
+        </w:rPr>
+        <w:t xml:space="preserve"> – Primeira Sprint</w:t>
+      </w:r>
+      <w:r>
+        <w:rPr>
+          <w:b/>
+          <w:bCs/>
+          <w:sz w:val="30"/>
+          <w:szCs w:val="30"/>
+        </w:rPr>
+        <w:t>:</w:t>
       </w:r>
     </w:p>
     <w:p>
@@ -2394,6 +2396,3471 @@
           <w:szCs w:val="30"/>
         </w:rPr>
         <w:lastRenderedPageBreak/>
+        <w:t>Diagrama MVC – Segunda Sprint:</w:t>
+      </w:r>
+    </w:p>
+    <w:p>
+      <w:pPr>
+        <w:ind w:left="-567"/>
+        <w:rPr>
+          <w:b/>
+          <w:bCs/>
+          <w:sz w:val="30"/>
+          <w:szCs w:val="30"/>
+        </w:rPr>
+      </w:pPr>
+    </w:p>
+    <w:p>
+      <w:pPr>
+        <w:ind w:left="-567"/>
+        <w:rPr>
+          <w:b/>
+          <w:bCs/>
+          <w:sz w:val="30"/>
+          <w:szCs w:val="30"/>
+        </w:rPr>
+      </w:pPr>
+    </w:p>
+    <w:p>
+      <w:pPr>
+        <w:ind w:left="-567"/>
+        <w:rPr>
+          <w:b/>
+          <w:bCs/>
+          <w:sz w:val="30"/>
+          <w:szCs w:val="30"/>
+        </w:rPr>
+      </w:pPr>
+    </w:p>
+    <w:p>
+      <w:pPr>
+        <w:ind w:left="-567"/>
+        <w:rPr>
+          <w:b/>
+          <w:bCs/>
+          <w:sz w:val="30"/>
+          <w:szCs w:val="30"/>
+        </w:rPr>
+      </w:pPr>
+    </w:p>
+    <w:p>
+      <w:pPr>
+        <w:ind w:left="-567"/>
+        <w:rPr>
+          <w:b/>
+          <w:bCs/>
+          <w:sz w:val="30"/>
+          <w:szCs w:val="30"/>
+        </w:rPr>
+      </w:pPr>
+    </w:p>
+    <w:p>
+      <w:pPr>
+        <w:ind w:left="-567"/>
+        <w:rPr>
+          <w:b/>
+          <w:bCs/>
+          <w:sz w:val="30"/>
+          <w:szCs w:val="30"/>
+        </w:rPr>
+      </w:pPr>
+    </w:p>
+    <w:p>
+      <w:pPr>
+        <w:ind w:left="-567"/>
+        <w:rPr>
+          <w:b/>
+          <w:bCs/>
+          <w:sz w:val="30"/>
+          <w:szCs w:val="30"/>
+        </w:rPr>
+      </w:pPr>
+    </w:p>
+    <w:p>
+      <w:pPr>
+        <w:ind w:left="-567"/>
+        <w:rPr>
+          <w:b/>
+          <w:bCs/>
+          <w:sz w:val="30"/>
+          <w:szCs w:val="30"/>
+        </w:rPr>
+      </w:pPr>
+    </w:p>
+    <w:p>
+      <w:pPr>
+        <w:ind w:left="-567"/>
+        <w:rPr>
+          <w:b/>
+          <w:bCs/>
+          <w:sz w:val="30"/>
+          <w:szCs w:val="30"/>
+        </w:rPr>
+      </w:pPr>
+    </w:p>
+    <w:p>
+      <w:pPr>
+        <w:ind w:left="-567"/>
+        <w:rPr>
+          <w:b/>
+          <w:bCs/>
+          <w:sz w:val="30"/>
+          <w:szCs w:val="30"/>
+        </w:rPr>
+      </w:pPr>
+    </w:p>
+    <w:p>
+      <w:pPr>
+        <w:ind w:left="-567"/>
+        <w:rPr>
+          <w:b/>
+          <w:bCs/>
+          <w:sz w:val="30"/>
+          <w:szCs w:val="30"/>
+        </w:rPr>
+      </w:pPr>
+    </w:p>
+    <w:p>
+      <w:pPr>
+        <w:ind w:left="-567"/>
+        <w:rPr>
+          <w:b/>
+          <w:bCs/>
+          <w:sz w:val="30"/>
+          <w:szCs w:val="30"/>
+        </w:rPr>
+      </w:pPr>
+    </w:p>
+    <w:p>
+      <w:pPr>
+        <w:ind w:left="-567"/>
+        <w:rPr>
+          <w:b/>
+          <w:bCs/>
+          <w:sz w:val="30"/>
+          <w:szCs w:val="30"/>
+        </w:rPr>
+      </w:pPr>
+    </w:p>
+    <w:p>
+      <w:pPr>
+        <w:ind w:left="-567"/>
+        <w:rPr>
+          <w:b/>
+          <w:bCs/>
+          <w:sz w:val="30"/>
+          <w:szCs w:val="30"/>
+        </w:rPr>
+      </w:pPr>
+    </w:p>
+    <w:p>
+      <w:pPr>
+        <w:ind w:left="-567"/>
+        <w:rPr>
+          <w:b/>
+          <w:bCs/>
+          <w:sz w:val="30"/>
+          <w:szCs w:val="30"/>
+        </w:rPr>
+      </w:pPr>
+    </w:p>
+    <w:p>
+      <w:pPr>
+        <w:ind w:left="-567"/>
+        <w:rPr>
+          <w:b/>
+          <w:bCs/>
+          <w:sz w:val="30"/>
+          <w:szCs w:val="30"/>
+        </w:rPr>
+      </w:pPr>
+    </w:p>
+    <w:p>
+      <w:pPr>
+        <w:ind w:left="-567"/>
+        <w:rPr>
+          <w:b/>
+          <w:bCs/>
+          <w:sz w:val="30"/>
+          <w:szCs w:val="30"/>
+        </w:rPr>
+      </w:pPr>
+    </w:p>
+    <w:p>
+      <w:pPr>
+        <w:ind w:left="-567"/>
+        <w:rPr>
+          <w:b/>
+          <w:bCs/>
+          <w:sz w:val="30"/>
+          <w:szCs w:val="30"/>
+        </w:rPr>
+      </w:pPr>
+    </w:p>
+    <w:p>
+      <w:pPr>
+        <w:ind w:left="-567"/>
+        <w:rPr>
+          <w:b/>
+          <w:bCs/>
+          <w:sz w:val="30"/>
+          <w:szCs w:val="30"/>
+        </w:rPr>
+      </w:pPr>
+    </w:p>
+    <w:p>
+      <w:pPr>
+        <w:ind w:left="-567"/>
+        <w:rPr>
+          <w:b/>
+          <w:bCs/>
+          <w:sz w:val="30"/>
+          <w:szCs w:val="30"/>
+        </w:rPr>
+      </w:pPr>
+    </w:p>
+    <w:p>
+      <w:pPr>
+        <w:ind w:left="-567"/>
+        <w:rPr>
+          <w:b/>
+          <w:bCs/>
+          <w:sz w:val="30"/>
+          <w:szCs w:val="30"/>
+        </w:rPr>
+      </w:pPr>
+    </w:p>
+    <w:p>
+      <w:pPr>
+        <w:ind w:left="-567"/>
+        <w:rPr>
+          <w:b/>
+          <w:bCs/>
+          <w:sz w:val="30"/>
+          <w:szCs w:val="30"/>
+        </w:rPr>
+      </w:pPr>
+      <w:r>
+        <w:rPr>
+          <w:b/>
+          <w:bCs/>
+          <w:sz w:val="30"/>
+          <w:szCs w:val="30"/>
+        </w:rPr>
+        <w:lastRenderedPageBreak/>
+        <w:t>Planejamento dos testes:</w:t>
+      </w:r>
+    </w:p>
+    <w:p>
+      <w:pPr>
+        <w:ind w:left="-567"/>
+        <w:rPr>
+          <w:b/>
+          <w:bCs/>
+          <w:sz w:val="30"/>
+          <w:szCs w:val="30"/>
+        </w:rPr>
+      </w:pPr>
+      <w:r>
+        <w:rPr>
+          <w:b/>
+          <w:bCs/>
+          <w:sz w:val="30"/>
+          <w:szCs w:val="30"/>
+        </w:rPr>
+        <w:tab/>
+        <w:t>Prazo – Cronograma</w:t>
+      </w:r>
+    </w:p>
+    <w:p>
+      <w:pPr>
+        <w:ind w:left="-567"/>
+        <w:rPr>
+          <w:b/>
+          <w:bCs/>
+          <w:sz w:val="30"/>
+          <w:szCs w:val="30"/>
+        </w:rPr>
+      </w:pPr>
+      <w:r>
+        <w:rPr>
+          <w:b/>
+          <w:bCs/>
+          <w:sz w:val="30"/>
+          <w:szCs w:val="30"/>
+        </w:rPr>
+        <w:tab/>
+        <w:t>Recursos:</w:t>
+      </w:r>
+    </w:p>
+    <w:p>
+      <w:pPr>
+        <w:ind w:left="-567"/>
+        <w:rPr>
+          <w:sz w:val="26"/>
+          <w:szCs w:val="26"/>
+        </w:rPr>
+      </w:pPr>
+      <w:r>
+        <w:rPr>
+          <w:b/>
+          <w:bCs/>
+          <w:sz w:val="30"/>
+          <w:szCs w:val="30"/>
+        </w:rPr>
+        <w:tab/>
+      </w:r>
+      <w:r>
+        <w:rPr>
+          <w:b/>
+          <w:bCs/>
+          <w:sz w:val="30"/>
+          <w:szCs w:val="30"/>
+        </w:rPr>
+        <w:tab/>
+        <w:t>Pessoas:</w:t>
+      </w:r>
+      <w:r>
+        <w:rPr>
+          <w:b/>
+          <w:bCs/>
+          <w:sz w:val="30"/>
+          <w:szCs w:val="30"/>
+        </w:rPr>
+        <w:t xml:space="preserve"> </w:t>
+      </w:r>
+      <w:r>
+        <w:rPr>
+          <w:sz w:val="26"/>
+          <w:szCs w:val="26"/>
+        </w:rPr>
+        <w:t>Equipe de desenvolvimento do projeto.</w:t>
+      </w:r>
+    </w:p>
+    <w:p>
+      <w:pPr>
+        <w:ind w:left="-567"/>
+        <w:rPr>
+          <w:sz w:val="26"/>
+          <w:szCs w:val="26"/>
+        </w:rPr>
+      </w:pPr>
+      <w:r>
+        <w:rPr>
+          <w:b/>
+          <w:bCs/>
+          <w:sz w:val="30"/>
+          <w:szCs w:val="30"/>
+        </w:rPr>
+        <w:tab/>
+      </w:r>
+      <w:r>
+        <w:rPr>
+          <w:b/>
+          <w:bCs/>
+          <w:sz w:val="30"/>
+          <w:szCs w:val="30"/>
+        </w:rPr>
+        <w:tab/>
+        <w:t>Ferramentas:</w:t>
+      </w:r>
+      <w:r>
+        <w:rPr>
+          <w:b/>
+          <w:bCs/>
+          <w:sz w:val="30"/>
+          <w:szCs w:val="30"/>
+        </w:rPr>
+        <w:t xml:space="preserve"> </w:t>
+      </w:r>
+      <w:r>
+        <w:rPr>
+          <w:sz w:val="26"/>
+          <w:szCs w:val="26"/>
+        </w:rPr>
+        <w:t>Softwares especializados e computadores da própria equipe.</w:t>
+      </w:r>
+    </w:p>
+    <w:p>
+      <w:pPr>
+        <w:ind w:left="-567"/>
+        <w:rPr>
+          <w:b/>
+          <w:bCs/>
+          <w:sz w:val="30"/>
+          <w:szCs w:val="30"/>
+        </w:rPr>
+      </w:pPr>
+      <w:r>
+        <w:rPr>
+          <w:b/>
+          <w:bCs/>
+          <w:sz w:val="30"/>
+          <w:szCs w:val="30"/>
+        </w:rPr>
+        <w:tab/>
+        <w:t>Estratégia de testes</w:t>
+      </w:r>
+    </w:p>
+    <w:p>
+      <w:pPr>
+        <w:ind w:left="-567"/>
+        <w:rPr>
+          <w:b/>
+          <w:bCs/>
+          <w:sz w:val="30"/>
+          <w:szCs w:val="30"/>
+        </w:rPr>
+      </w:pPr>
+    </w:p>
+    <w:p>
+      <w:pPr>
+        <w:ind w:left="-567"/>
+        <w:rPr>
+          <w:b/>
+          <w:bCs/>
+          <w:sz w:val="30"/>
+          <w:szCs w:val="30"/>
+        </w:rPr>
+      </w:pPr>
+    </w:p>
+    <w:p>
+      <w:pPr>
+        <w:ind w:left="-567"/>
+        <w:rPr>
+          <w:b/>
+          <w:bCs/>
+          <w:sz w:val="30"/>
+          <w:szCs w:val="30"/>
+        </w:rPr>
+      </w:pPr>
+    </w:p>
+    <w:p>
+      <w:pPr>
+        <w:ind w:left="-567"/>
+        <w:rPr>
+          <w:b/>
+          <w:bCs/>
+          <w:sz w:val="30"/>
+          <w:szCs w:val="30"/>
+        </w:rPr>
+      </w:pPr>
+    </w:p>
+    <w:p>
+      <w:pPr>
+        <w:ind w:left="-567"/>
+        <w:rPr>
+          <w:b/>
+          <w:bCs/>
+          <w:sz w:val="30"/>
+          <w:szCs w:val="30"/>
+        </w:rPr>
+      </w:pPr>
+    </w:p>
+    <w:p>
+      <w:pPr>
+        <w:ind w:left="-567"/>
+        <w:rPr>
+          <w:b/>
+          <w:bCs/>
+          <w:sz w:val="30"/>
+          <w:szCs w:val="30"/>
+        </w:rPr>
+      </w:pPr>
+    </w:p>
+    <w:p>
+      <w:pPr>
+        <w:ind w:left="-567"/>
+        <w:rPr>
+          <w:b/>
+          <w:bCs/>
+          <w:sz w:val="30"/>
+          <w:szCs w:val="30"/>
+        </w:rPr>
+      </w:pPr>
+    </w:p>
+    <w:p>
+      <w:pPr>
+        <w:ind w:left="-567"/>
+        <w:rPr>
+          <w:b/>
+          <w:bCs/>
+          <w:sz w:val="30"/>
+          <w:szCs w:val="30"/>
+        </w:rPr>
+      </w:pPr>
+    </w:p>
+    <w:p>
+      <w:pPr>
+        <w:ind w:left="-567"/>
+        <w:rPr>
+          <w:b/>
+          <w:bCs/>
+          <w:sz w:val="30"/>
+          <w:szCs w:val="30"/>
+        </w:rPr>
+      </w:pPr>
+    </w:p>
+    <w:p>
+      <w:pPr>
+        <w:ind w:left="-567"/>
+        <w:rPr>
+          <w:b/>
+          <w:bCs/>
+          <w:sz w:val="30"/>
+          <w:szCs w:val="30"/>
+        </w:rPr>
+      </w:pPr>
+    </w:p>
+    <w:p>
+      <w:pPr>
+        <w:ind w:left="-567"/>
+        <w:rPr>
+          <w:b/>
+          <w:bCs/>
+          <w:sz w:val="30"/>
+          <w:szCs w:val="30"/>
+        </w:rPr>
+      </w:pPr>
+    </w:p>
+    <w:p>
+      <w:pPr>
+        <w:ind w:left="-567"/>
+        <w:rPr>
+          <w:b/>
+          <w:bCs/>
+          <w:sz w:val="30"/>
+          <w:szCs w:val="30"/>
+        </w:rPr>
+      </w:pPr>
+    </w:p>
+    <w:p>
+      <w:pPr>
+        <w:ind w:left="-567"/>
+        <w:rPr>
+          <w:b/>
+          <w:bCs/>
+          <w:sz w:val="30"/>
+          <w:szCs w:val="30"/>
+        </w:rPr>
+      </w:pPr>
+    </w:p>
+    <w:p>
+      <w:pPr>
+        <w:ind w:left="-567"/>
+        <w:rPr>
+          <w:b/>
+          <w:bCs/>
+          <w:sz w:val="30"/>
+          <w:szCs w:val="30"/>
+        </w:rPr>
+      </w:pPr>
+    </w:p>
+    <w:p>
+      <w:pPr>
+        <w:ind w:left="-567"/>
+        <w:rPr>
+          <w:b/>
+          <w:bCs/>
+          <w:sz w:val="30"/>
+          <w:szCs w:val="30"/>
+        </w:rPr>
+      </w:pPr>
+    </w:p>
+    <w:p>
+      <w:pPr>
+        <w:ind w:left="-567"/>
+        <w:rPr>
+          <w:b/>
+          <w:bCs/>
+          <w:sz w:val="30"/>
+          <w:szCs w:val="30"/>
+        </w:rPr>
+      </w:pPr>
+      <w:r>
+        <w:rPr>
+          <w:b/>
+          <w:bCs/>
+          <w:sz w:val="30"/>
+          <w:szCs w:val="30"/>
+        </w:rPr>
+        <w:lastRenderedPageBreak/>
+        <w:t>Teste Caixa Preta:</w:t>
+      </w:r>
+      <w:bookmarkStart w:id="0" w:name="_GoBack"/>
+      <w:bookmarkEnd w:id="0"/>
+    </w:p>
+    <w:p>
+      <w:pPr>
+        <w:pStyle w:val="PargrafodaLista"/>
+        <w:numPr>
+          <w:ilvl w:val="0"/>
+          <w:numId w:val="21"/>
+        </w:numPr>
+        <w:spacing w:after="160" w:line="259" w:lineRule="auto"/>
+        <w:ind w:right="-1135"/>
+      </w:pPr>
+      <w:r>
+        <w:t xml:space="preserve">Matheus Alberto Vaz </w:t>
+      </w:r>
+      <w:proofErr w:type="spellStart"/>
+      <w:r>
+        <w:t>Cecilio</w:t>
+      </w:r>
+      <w:proofErr w:type="spellEnd"/>
+    </w:p>
+    <w:p>
+      <w:pPr>
+        <w:pStyle w:val="PargrafodaLista"/>
+        <w:numPr>
+          <w:ilvl w:val="1"/>
+          <w:numId w:val="21"/>
+        </w:numPr>
+        <w:spacing w:after="160" w:line="259" w:lineRule="auto"/>
+        <w:ind w:right="-1135"/>
+      </w:pPr>
+      <w:r>
+        <w:rPr>
+          <w:b/>
+          <w:bCs/>
+        </w:rPr>
+        <w:t>PARTICIONAMENTO DE EQUIVALÊNCIA</w:t>
+      </w:r>
+    </w:p>
+    <w:p>
+      <w:pPr>
+        <w:pStyle w:val="PargrafodaLista"/>
+        <w:numPr>
+          <w:ilvl w:val="1"/>
+          <w:numId w:val="21"/>
+        </w:numPr>
+        <w:spacing w:after="160" w:line="259" w:lineRule="auto"/>
+        <w:ind w:right="-1135"/>
+      </w:pPr>
+      <w:r>
+        <w:t>Funcionalidade: Adicionar produto na cesta</w:t>
+      </w:r>
+    </w:p>
+    <w:p>
+      <w:pPr>
+        <w:pStyle w:val="PargrafodaLista"/>
+        <w:numPr>
+          <w:ilvl w:val="1"/>
+          <w:numId w:val="21"/>
+        </w:numPr>
+        <w:spacing w:after="160" w:line="259" w:lineRule="auto"/>
+        <w:ind w:right="-1135"/>
+      </w:pPr>
+      <w:r>
+        <w:t>Variável de entrada: Produto (</w:t>
+      </w:r>
+      <w:proofErr w:type="spellStart"/>
+      <w:r>
+        <w:t>idProduto</w:t>
+      </w:r>
+      <w:proofErr w:type="spellEnd"/>
+      <w:r>
+        <w:t>).</w:t>
+      </w:r>
+    </w:p>
+    <w:p>
+      <w:pPr>
+        <w:pStyle w:val="PargrafodaLista"/>
+        <w:numPr>
+          <w:ilvl w:val="1"/>
+          <w:numId w:val="21"/>
+        </w:numPr>
+        <w:spacing w:after="160" w:line="259" w:lineRule="auto"/>
+        <w:ind w:right="-1135"/>
+      </w:pPr>
+      <w:r>
+        <w:t>Variáveis internas: não possui.</w:t>
+      </w:r>
+    </w:p>
+    <w:p>
+      <w:pPr>
+        <w:pStyle w:val="PargrafodaLista"/>
+        <w:numPr>
+          <w:ilvl w:val="1"/>
+          <w:numId w:val="21"/>
+        </w:numPr>
+        <w:spacing w:after="160" w:line="259" w:lineRule="auto"/>
+        <w:ind w:right="-1135"/>
+      </w:pPr>
+      <w:r>
+        <w:t>Variáveis de saída: Mensagem “Valor Inválido”, “Produto não encontrado” e o produto é aceito na cesta, que na tela se dá com a inserção do produto na tabela que corresponde à cesta de produtos para o pedido.</w:t>
+      </w:r>
+    </w:p>
+    <w:p>
+      <w:pPr>
+        <w:pStyle w:val="PargrafodaLista"/>
+        <w:numPr>
+          <w:ilvl w:val="1"/>
+          <w:numId w:val="21"/>
+        </w:numPr>
+        <w:spacing w:after="160" w:line="259" w:lineRule="auto"/>
+        <w:ind w:right="-1135"/>
+      </w:pPr>
+      <w:r>
+        <w:t>Observação: O produto, que é adquirido com base no id do produto, possui um atributo que é o seu preço de venda. Sendo assim, temos também como variável o preço de venda.</w:t>
+      </w:r>
+    </w:p>
+    <w:p>
+      <w:pPr>
+        <w:pStyle w:val="PargrafodaLista"/>
+        <w:numPr>
+          <w:ilvl w:val="1"/>
+          <w:numId w:val="21"/>
+        </w:numPr>
+        <w:spacing w:after="160" w:line="259" w:lineRule="auto"/>
+        <w:ind w:right="-1135"/>
+      </w:pPr>
+      <w:r>
+        <w:t>Classes de equivalência:</w:t>
+      </w:r>
+    </w:p>
+    <w:p>
+      <w:pPr>
+        <w:pStyle w:val="PargrafodaLista"/>
+        <w:numPr>
+          <w:ilvl w:val="2"/>
+          <w:numId w:val="21"/>
+        </w:numPr>
+        <w:spacing w:after="160" w:line="259" w:lineRule="auto"/>
+        <w:ind w:right="-1135"/>
+        <w:rPr>
+          <w:b/>
+          <w:bCs/>
+        </w:rPr>
+      </w:pPr>
+      <w:r>
+        <w:rPr>
+          <w:b/>
+          <w:bCs/>
+        </w:rPr>
+        <w:t>Variável Preço de venda do Produto (</w:t>
+      </w:r>
+      <w:proofErr w:type="spellStart"/>
+      <w:r>
+        <w:rPr>
+          <w:b/>
+          <w:bCs/>
+        </w:rPr>
+        <w:t>preçoVenda</w:t>
+      </w:r>
+      <w:proofErr w:type="spellEnd"/>
+      <w:r>
+        <w:rPr>
+          <w:b/>
+          <w:bCs/>
+        </w:rPr>
+        <w:t>).</w:t>
+      </w:r>
+    </w:p>
+    <w:p>
+      <w:pPr>
+        <w:pStyle w:val="PargrafodaLista"/>
+        <w:numPr>
+          <w:ilvl w:val="2"/>
+          <w:numId w:val="21"/>
+        </w:numPr>
+        <w:spacing w:after="160" w:line="259" w:lineRule="auto"/>
+        <w:ind w:right="-1135"/>
+      </w:pPr>
+      <w:r>
+        <w:t xml:space="preserve">Classe 1: </w:t>
+      </w:r>
+      <w:proofErr w:type="spellStart"/>
+      <w:r>
+        <w:t>meuProduto.getPreçoVenda</w:t>
+      </w:r>
+      <w:proofErr w:type="spellEnd"/>
+      <w:r>
+        <w:t xml:space="preserve">() &lt;= 0 </w:t>
+      </w:r>
+      <w:r>
+        <w:tab/>
+        <w:t xml:space="preserve"> (Classe inválida)</w:t>
+      </w:r>
+    </w:p>
+    <w:p>
+      <w:pPr>
+        <w:pStyle w:val="PargrafodaLista"/>
+        <w:numPr>
+          <w:ilvl w:val="2"/>
+          <w:numId w:val="21"/>
+        </w:numPr>
+        <w:spacing w:after="160" w:line="259" w:lineRule="auto"/>
+        <w:ind w:right="-1135"/>
+      </w:pPr>
+      <w:r>
+        <w:t xml:space="preserve">Classe 2: </w:t>
+      </w:r>
+      <w:proofErr w:type="spellStart"/>
+      <w:r>
+        <w:t>meuProduto.getPreçoVenda</w:t>
+      </w:r>
+      <w:proofErr w:type="spellEnd"/>
+      <w:r>
+        <w:t xml:space="preserve">() &gt; 0 </w:t>
+      </w:r>
+      <w:r>
+        <w:tab/>
+        <w:t xml:space="preserve"> (Classe válida)</w:t>
+      </w:r>
+    </w:p>
+    <w:p>
+      <w:pPr>
+        <w:pStyle w:val="PargrafodaLista"/>
+        <w:spacing w:after="160" w:line="259" w:lineRule="auto"/>
+        <w:ind w:left="1451" w:right="-1135"/>
+      </w:pPr>
+    </w:p>
+    <w:p>
+      <w:pPr>
+        <w:pStyle w:val="PargrafodaLista"/>
+        <w:numPr>
+          <w:ilvl w:val="2"/>
+          <w:numId w:val="21"/>
+        </w:numPr>
+        <w:spacing w:after="160" w:line="259" w:lineRule="auto"/>
+        <w:ind w:right="-1135"/>
+      </w:pPr>
+      <w:r>
+        <w:rPr>
+          <w:b/>
+          <w:bCs/>
+        </w:rPr>
+        <w:t>Variável ID PRODUTO</w:t>
+      </w:r>
+    </w:p>
+    <w:p>
+      <w:pPr>
+        <w:pStyle w:val="PargrafodaLista"/>
+        <w:numPr>
+          <w:ilvl w:val="2"/>
+          <w:numId w:val="21"/>
+        </w:numPr>
+        <w:spacing w:after="160" w:line="259" w:lineRule="auto"/>
+        <w:ind w:right="-1135"/>
+      </w:pPr>
+      <w:r>
+        <w:t xml:space="preserve">Classe 3: </w:t>
+      </w:r>
+      <w:proofErr w:type="spellStart"/>
+      <w:r>
+        <w:t>idProduto</w:t>
+      </w:r>
+      <w:proofErr w:type="spellEnd"/>
+      <w:r>
+        <w:t xml:space="preserve"> ϵ {Conjunto de todos os produtos existentes no banco de dados} </w:t>
+      </w:r>
+      <w:r>
+        <w:tab/>
+        <w:t xml:space="preserve"> (Classe válida)</w:t>
+      </w:r>
+    </w:p>
+    <w:p>
+      <w:pPr>
+        <w:pStyle w:val="PargrafodaLista"/>
+        <w:numPr>
+          <w:ilvl w:val="2"/>
+          <w:numId w:val="21"/>
+        </w:numPr>
+        <w:spacing w:after="160" w:line="259" w:lineRule="auto"/>
+        <w:ind w:right="-1135"/>
+      </w:pPr>
+      <w:r>
+        <w:t xml:space="preserve">Classe 4: </w:t>
+      </w:r>
+      <w:proofErr w:type="spellStart"/>
+      <w:r>
+        <w:t>idProduto</w:t>
+      </w:r>
+      <w:proofErr w:type="spellEnd"/>
+      <w:r>
+        <w:t xml:space="preserve"> </w:t>
+      </w:r>
+      <w:r>
+        <w:rPr>
+          <w:rFonts w:ascii="Cambria Math" w:hAnsi="Cambria Math"/>
+          <w:color w:val="000000"/>
+          <w:shd w:val="clear" w:color="auto" w:fill="FFFFFF"/>
+        </w:rPr>
+        <w:t>∉</w:t>
+      </w:r>
+      <w:r>
+        <w:t xml:space="preserve"> {Conjunto de todos os produtos existentes no banco de dados} </w:t>
+      </w:r>
+      <w:r>
+        <w:tab/>
+        <w:t xml:space="preserve"> (Classe inválida)</w:t>
+      </w:r>
+    </w:p>
+    <w:p>
+      <w:pPr>
+        <w:pStyle w:val="PargrafodaLista"/>
+        <w:ind w:left="1451" w:right="-1135"/>
+      </w:pPr>
+    </w:p>
+    <w:p>
+      <w:pPr>
+        <w:pStyle w:val="PargrafodaLista"/>
+        <w:numPr>
+          <w:ilvl w:val="2"/>
+          <w:numId w:val="21"/>
+        </w:numPr>
+        <w:spacing w:after="160" w:line="259" w:lineRule="auto"/>
+        <w:ind w:right="-1135"/>
+        <w:rPr>
+          <w:b/>
+          <w:bCs/>
+        </w:rPr>
+      </w:pPr>
+      <w:r>
+        <w:rPr>
+          <w:b/>
+          <w:bCs/>
+        </w:rPr>
+        <w:t>Variável Mensagem</w:t>
+      </w:r>
+    </w:p>
+    <w:p>
+      <w:pPr>
+        <w:pStyle w:val="PargrafodaLista"/>
+        <w:numPr>
+          <w:ilvl w:val="2"/>
+          <w:numId w:val="21"/>
+        </w:numPr>
+        <w:spacing w:after="160" w:line="259" w:lineRule="auto"/>
+        <w:ind w:right="-1135"/>
+      </w:pPr>
+      <w:r>
+        <w:t xml:space="preserve">Classe 5: Valor inválido </w:t>
+      </w:r>
+      <w:r>
+        <w:tab/>
+      </w:r>
+      <w:r>
+        <w:tab/>
+        <w:t xml:space="preserve"> (Classe válida)</w:t>
+      </w:r>
+    </w:p>
+    <w:p>
+      <w:pPr>
+        <w:pStyle w:val="PargrafodaLista"/>
+        <w:numPr>
+          <w:ilvl w:val="2"/>
+          <w:numId w:val="21"/>
+        </w:numPr>
+        <w:spacing w:after="160" w:line="259" w:lineRule="auto"/>
+        <w:ind w:right="-1135"/>
+      </w:pPr>
+      <w:r>
+        <w:t xml:space="preserve">Classe 6: Produto não encontrado </w:t>
+      </w:r>
+      <w:r>
+        <w:tab/>
+        <w:t xml:space="preserve"> (Classe válida)</w:t>
+      </w:r>
+    </w:p>
+    <w:p>
+      <w:pPr>
+        <w:pStyle w:val="PargrafodaLista"/>
+        <w:spacing w:after="160" w:line="259" w:lineRule="auto"/>
+        <w:ind w:left="1451" w:right="-1135"/>
+      </w:pPr>
+    </w:p>
+    <w:p>
+      <w:pPr>
+        <w:pStyle w:val="PargrafodaLista"/>
+        <w:numPr>
+          <w:ilvl w:val="2"/>
+          <w:numId w:val="21"/>
+        </w:numPr>
+        <w:spacing w:after="160" w:line="259" w:lineRule="auto"/>
+        <w:ind w:right="-1135"/>
+        <w:rPr>
+          <w:b/>
+          <w:bCs/>
+        </w:rPr>
+      </w:pPr>
+      <w:r>
+        <w:rPr>
+          <w:b/>
+          <w:bCs/>
+        </w:rPr>
+        <w:t>Variável produto inserido na cesta</w:t>
+      </w:r>
+    </w:p>
+    <w:p>
+      <w:pPr>
+        <w:pStyle w:val="PargrafodaLista"/>
+        <w:numPr>
+          <w:ilvl w:val="2"/>
+          <w:numId w:val="21"/>
+        </w:numPr>
+        <w:spacing w:after="160" w:line="259" w:lineRule="auto"/>
+        <w:ind w:right="-1135"/>
+      </w:pPr>
+      <w:r>
+        <w:t>Classe 7: Produto inserido na cesta (Classe válida).</w:t>
+      </w:r>
+    </w:p>
+    <w:p>
+      <w:pPr>
+        <w:pStyle w:val="PargrafodaLista"/>
+        <w:numPr>
+          <w:ilvl w:val="1"/>
+          <w:numId w:val="21"/>
+        </w:numPr>
+        <w:spacing w:after="160" w:line="259" w:lineRule="auto"/>
+        <w:ind w:right="-1135"/>
+      </w:pPr>
+      <w:r>
+        <w:t>Definição dos casos de teste:</w:t>
+      </w:r>
+    </w:p>
+    <w:p>
+      <w:pPr>
+        <w:pStyle w:val="PargrafodaLista"/>
+        <w:numPr>
+          <w:ilvl w:val="2"/>
+          <w:numId w:val="21"/>
+        </w:numPr>
+        <w:spacing w:after="160" w:line="259" w:lineRule="auto"/>
+        <w:ind w:right="-1135"/>
+      </w:pPr>
+      <w:r>
+        <w:t>Caso de teste 1:</w:t>
+      </w:r>
+    </w:p>
+    <w:tbl>
+      <w:tblPr>
+        <w:tblStyle w:val="Tabelacomgrade"/>
+        <w:tblW w:w="6766" w:type="dxa"/>
+        <w:tblInd w:w="1451" w:type="dxa"/>
+        <w:tblLook w:val="04A0" w:firstRow="1" w:lastRow="0" w:firstColumn="1" w:lastColumn="0" w:noHBand="0" w:noVBand="1"/>
+      </w:tblPr>
+      <w:tblGrid>
+        <w:gridCol w:w="4214"/>
+        <w:gridCol w:w="2552"/>
+      </w:tblGrid>
+      <w:tr>
+        <w:tc>
+          <w:tcPr>
+            <w:tcW w:w="4214" w:type="dxa"/>
+          </w:tcPr>
+          <w:p>
+            <w:pPr>
+              <w:pStyle w:val="PargrafodaLista"/>
+              <w:ind w:left="0" w:right="-1135"/>
+              <w:rPr>
+                <w:b/>
+                <w:bCs/>
+              </w:rPr>
+            </w:pPr>
+            <w:r>
+              <w:rPr>
+                <w:b/>
+                <w:bCs/>
+              </w:rPr>
+              <w:t>VARIÁVEL (CLASSE COBERTA)</w:t>
+            </w:r>
+          </w:p>
+        </w:tc>
+        <w:tc>
+          <w:tcPr>
+            <w:tcW w:w="2552" w:type="dxa"/>
+          </w:tcPr>
+          <w:p>
+            <w:pPr>
+              <w:pStyle w:val="PargrafodaLista"/>
+              <w:ind w:left="0" w:right="-1135"/>
+              <w:rPr>
+                <w:b/>
+                <w:bCs/>
+              </w:rPr>
+            </w:pPr>
+            <w:r>
+              <w:rPr>
+                <w:b/>
+                <w:bCs/>
+              </w:rPr>
+              <w:t>RESULTADO ESPERADO</w:t>
+            </w:r>
+          </w:p>
+        </w:tc>
+      </w:tr>
+      <w:tr>
+        <w:tc>
+          <w:tcPr>
+            <w:tcW w:w="4214" w:type="dxa"/>
+          </w:tcPr>
+          <w:p>
+            <w:pPr>
+              <w:pStyle w:val="PargrafodaLista"/>
+              <w:ind w:left="0" w:right="-1135"/>
+            </w:pPr>
+            <w:proofErr w:type="spellStart"/>
+            <w:r>
+              <w:t>meuProduto.getPreçoVenda</w:t>
+            </w:r>
+            <w:proofErr w:type="spellEnd"/>
+            <w:r>
+              <w:t>() = 25 (2)</w:t>
+            </w:r>
+          </w:p>
+        </w:tc>
+        <w:tc>
+          <w:tcPr>
+            <w:tcW w:w="2552" w:type="dxa"/>
+          </w:tcPr>
+          <w:p>
+            <w:pPr>
+              <w:pStyle w:val="PargrafodaLista"/>
+              <w:ind w:left="0" w:right="-1135"/>
+            </w:pPr>
+            <w:r>
+              <w:t>Produto inserido na cesta</w:t>
+            </w:r>
+          </w:p>
+        </w:tc>
+      </w:tr>
+      <w:tr>
+        <w:tc>
+          <w:tcPr>
+            <w:tcW w:w="4214" w:type="dxa"/>
+          </w:tcPr>
+          <w:p>
+            <w:pPr>
+              <w:pStyle w:val="PargrafodaLista"/>
+              <w:ind w:left="0" w:right="-1135"/>
+            </w:pPr>
+            <w:proofErr w:type="spellStart"/>
+            <w:proofErr w:type="gramStart"/>
+            <w:r>
+              <w:t>idProduto</w:t>
+            </w:r>
+            <w:proofErr w:type="spellEnd"/>
+            <w:proofErr w:type="gramEnd"/>
+            <w:r>
+              <w:t xml:space="preserve"> ϵ CONJUNTO DOS PRODUTOS (3)</w:t>
+            </w:r>
+          </w:p>
+        </w:tc>
+        <w:tc>
+          <w:tcPr>
+            <w:tcW w:w="2552" w:type="dxa"/>
+          </w:tcPr>
+          <w:p>
+            <w:pPr>
+              <w:pStyle w:val="PargrafodaLista"/>
+              <w:ind w:left="0" w:right="-1135"/>
+            </w:pPr>
+          </w:p>
+        </w:tc>
+      </w:tr>
+    </w:tbl>
+    <w:p>
+      <w:pPr>
+        <w:pStyle w:val="PargrafodaLista"/>
+        <w:numPr>
+          <w:ilvl w:val="2"/>
+          <w:numId w:val="21"/>
+        </w:numPr>
+        <w:spacing w:after="160" w:line="259" w:lineRule="auto"/>
+        <w:ind w:right="-1135"/>
+      </w:pPr>
+      <w:r>
+        <w:t>Caso de teste 2:</w:t>
+      </w:r>
+    </w:p>
+    <w:tbl>
+      <w:tblPr>
+        <w:tblStyle w:val="Tabelacomgrade"/>
+        <w:tblW w:w="6766" w:type="dxa"/>
+        <w:tblInd w:w="1451" w:type="dxa"/>
+        <w:tblLook w:val="04A0" w:firstRow="1" w:lastRow="0" w:firstColumn="1" w:lastColumn="0" w:noHBand="0" w:noVBand="1"/>
+      </w:tblPr>
+      <w:tblGrid>
+        <w:gridCol w:w="4214"/>
+        <w:gridCol w:w="2552"/>
+      </w:tblGrid>
+      <w:tr>
+        <w:tc>
+          <w:tcPr>
+            <w:tcW w:w="4214" w:type="dxa"/>
+          </w:tcPr>
+          <w:p>
+            <w:pPr>
+              <w:pStyle w:val="PargrafodaLista"/>
+              <w:ind w:left="0" w:right="-1135"/>
+              <w:rPr>
+                <w:b/>
+                <w:bCs/>
+              </w:rPr>
+            </w:pPr>
+            <w:r>
+              <w:rPr>
+                <w:b/>
+                <w:bCs/>
+              </w:rPr>
+              <w:t>VARIÁVEL (CLASSE COBERTA)</w:t>
+            </w:r>
+          </w:p>
+        </w:tc>
+        <w:tc>
+          <w:tcPr>
+            <w:tcW w:w="2552" w:type="dxa"/>
+          </w:tcPr>
+          <w:p>
+            <w:pPr>
+              <w:pStyle w:val="PargrafodaLista"/>
+              <w:ind w:left="0" w:right="-1135"/>
+              <w:rPr>
+                <w:b/>
+                <w:bCs/>
+              </w:rPr>
+            </w:pPr>
+            <w:r>
+              <w:rPr>
+                <w:b/>
+                <w:bCs/>
+              </w:rPr>
+              <w:t>RESULTADO ESPERADO</w:t>
+            </w:r>
+          </w:p>
+        </w:tc>
+      </w:tr>
+      <w:tr>
+        <w:tc>
+          <w:tcPr>
+            <w:tcW w:w="4214" w:type="dxa"/>
+          </w:tcPr>
+          <w:p>
+            <w:pPr>
+              <w:pStyle w:val="PargrafodaLista"/>
+              <w:ind w:left="0" w:right="-1135"/>
+            </w:pPr>
+            <w:proofErr w:type="spellStart"/>
+            <w:r>
+              <w:t>meuProduto.getPreçoVenda</w:t>
+            </w:r>
+            <w:proofErr w:type="spellEnd"/>
+            <w:r>
+              <w:t>() = -1 (1)</w:t>
+            </w:r>
+          </w:p>
+        </w:tc>
+        <w:tc>
+          <w:tcPr>
+            <w:tcW w:w="2552" w:type="dxa"/>
+          </w:tcPr>
+          <w:p>
+            <w:pPr>
+              <w:pStyle w:val="PargrafodaLista"/>
+              <w:ind w:left="0" w:right="-1135"/>
+            </w:pPr>
+            <w:r>
+              <w:t>Valor inválido</w:t>
+            </w:r>
+          </w:p>
+        </w:tc>
+      </w:tr>
+      <w:tr>
+        <w:tc>
+          <w:tcPr>
+            <w:tcW w:w="4214" w:type="dxa"/>
+          </w:tcPr>
+          <w:p>
+            <w:pPr>
+              <w:pStyle w:val="PargrafodaLista"/>
+              <w:ind w:left="0" w:right="-1135"/>
+            </w:pPr>
+            <w:proofErr w:type="spellStart"/>
+            <w:proofErr w:type="gramStart"/>
+            <w:r>
+              <w:t>idProduto</w:t>
+            </w:r>
+            <w:proofErr w:type="spellEnd"/>
+            <w:proofErr w:type="gramEnd"/>
+            <w:r>
+              <w:t xml:space="preserve"> ϵ CONJUNTO DOS PRODUTOS (3)</w:t>
+            </w:r>
+          </w:p>
+        </w:tc>
+        <w:tc>
+          <w:tcPr>
+            <w:tcW w:w="2552" w:type="dxa"/>
+          </w:tcPr>
+          <w:p>
+            <w:pPr>
+              <w:pStyle w:val="PargrafodaLista"/>
+              <w:ind w:left="0" w:right="-1135"/>
+            </w:pPr>
+          </w:p>
+        </w:tc>
+      </w:tr>
+    </w:tbl>
+    <w:p>
+      <w:pPr>
+        <w:pStyle w:val="PargrafodaLista"/>
+        <w:numPr>
+          <w:ilvl w:val="2"/>
+          <w:numId w:val="21"/>
+        </w:numPr>
+        <w:spacing w:after="160" w:line="259" w:lineRule="auto"/>
+        <w:ind w:right="-1135"/>
+      </w:pPr>
+      <w:r>
+        <w:t>Caso de teste 3:</w:t>
+      </w:r>
+    </w:p>
+    <w:tbl>
+      <w:tblPr>
+        <w:tblStyle w:val="Tabelacomgrade"/>
+        <w:tblW w:w="6766" w:type="dxa"/>
+        <w:tblInd w:w="1451" w:type="dxa"/>
+        <w:tblLook w:val="04A0" w:firstRow="1" w:lastRow="0" w:firstColumn="1" w:lastColumn="0" w:noHBand="0" w:noVBand="1"/>
+      </w:tblPr>
+      <w:tblGrid>
+        <w:gridCol w:w="4214"/>
+        <w:gridCol w:w="2552"/>
+      </w:tblGrid>
+      <w:tr>
+        <w:tc>
+          <w:tcPr>
+            <w:tcW w:w="4214" w:type="dxa"/>
+          </w:tcPr>
+          <w:p>
+            <w:pPr>
+              <w:pStyle w:val="PargrafodaLista"/>
+              <w:ind w:left="0" w:right="-1135"/>
+              <w:rPr>
+                <w:b/>
+                <w:bCs/>
+              </w:rPr>
+            </w:pPr>
+            <w:r>
+              <w:rPr>
+                <w:b/>
+                <w:bCs/>
+              </w:rPr>
+              <w:t>VARIÁVEL (CLASSE COBERTA)</w:t>
+            </w:r>
+          </w:p>
+        </w:tc>
+        <w:tc>
+          <w:tcPr>
+            <w:tcW w:w="2552" w:type="dxa"/>
+          </w:tcPr>
+          <w:p>
+            <w:pPr>
+              <w:pStyle w:val="PargrafodaLista"/>
+              <w:ind w:left="0" w:right="-1135"/>
+              <w:rPr>
+                <w:b/>
+                <w:bCs/>
+              </w:rPr>
+            </w:pPr>
+            <w:r>
+              <w:rPr>
+                <w:b/>
+                <w:bCs/>
+              </w:rPr>
+              <w:t>RESULTADO ESPERADO</w:t>
+            </w:r>
+          </w:p>
+        </w:tc>
+      </w:tr>
+      <w:tr>
+        <w:tc>
+          <w:tcPr>
+            <w:tcW w:w="4214" w:type="dxa"/>
+          </w:tcPr>
+          <w:p>
+            <w:pPr>
+              <w:pStyle w:val="PargrafodaLista"/>
+              <w:ind w:left="0" w:right="-1135"/>
+            </w:pPr>
+            <w:proofErr w:type="spellStart"/>
+            <w:r>
+              <w:t>meuProduto.getPreçoVenda</w:t>
+            </w:r>
+            <w:proofErr w:type="spellEnd"/>
+            <w:r>
+              <w:t>() = 25 (2)</w:t>
+            </w:r>
+          </w:p>
+        </w:tc>
+        <w:tc>
+          <w:tcPr>
+            <w:tcW w:w="2552" w:type="dxa"/>
+          </w:tcPr>
+          <w:p>
+            <w:pPr>
+              <w:pStyle w:val="PargrafodaLista"/>
+              <w:ind w:left="0" w:right="-1135"/>
+            </w:pPr>
+            <w:r>
+              <w:t>Produto não encontrado</w:t>
+            </w:r>
+          </w:p>
+        </w:tc>
+      </w:tr>
+      <w:tr>
+        <w:tc>
+          <w:tcPr>
+            <w:tcW w:w="4214" w:type="dxa"/>
+          </w:tcPr>
+          <w:p>
+            <w:pPr>
+              <w:pStyle w:val="PargrafodaLista"/>
+              <w:ind w:left="0" w:right="-1135"/>
+            </w:pPr>
+            <w:proofErr w:type="spellStart"/>
+            <w:proofErr w:type="gramStart"/>
+            <w:r>
+              <w:t>idProduto</w:t>
+            </w:r>
+            <w:proofErr w:type="spellEnd"/>
+            <w:proofErr w:type="gramEnd"/>
+            <w:r>
+              <w:t xml:space="preserve"> </w:t>
+            </w:r>
+            <w:r>
+              <w:rPr>
+                <w:rFonts w:ascii="Cambria Math" w:hAnsi="Cambria Math"/>
+                <w:color w:val="000000"/>
+                <w:shd w:val="clear" w:color="auto" w:fill="FFFFFF"/>
+              </w:rPr>
+              <w:t>∉</w:t>
+            </w:r>
+            <w:r>
+              <w:t xml:space="preserve"> CONJUNTO DOS PRODUTOS (4)</w:t>
+            </w:r>
+          </w:p>
+        </w:tc>
+        <w:tc>
+          <w:tcPr>
+            <w:tcW w:w="2552" w:type="dxa"/>
+          </w:tcPr>
+          <w:p>
+            <w:pPr>
+              <w:pStyle w:val="PargrafodaLista"/>
+              <w:ind w:left="0" w:right="-1135"/>
+            </w:pPr>
+          </w:p>
+        </w:tc>
+      </w:tr>
+    </w:tbl>
+    <w:p>
+      <w:pPr>
+        <w:pStyle w:val="PargrafodaLista"/>
+        <w:numPr>
+          <w:ilvl w:val="2"/>
+          <w:numId w:val="21"/>
+        </w:numPr>
+        <w:spacing w:after="160" w:line="259" w:lineRule="auto"/>
+        <w:ind w:right="-1135"/>
+      </w:pPr>
+      <w:r>
+        <w:t>Caso de teste 4:</w:t>
+      </w:r>
+    </w:p>
+    <w:tbl>
+      <w:tblPr>
+        <w:tblStyle w:val="Tabelacomgrade"/>
+        <w:tblW w:w="6766" w:type="dxa"/>
+        <w:tblInd w:w="1451" w:type="dxa"/>
+        <w:tblLook w:val="04A0" w:firstRow="1" w:lastRow="0" w:firstColumn="1" w:lastColumn="0" w:noHBand="0" w:noVBand="1"/>
+      </w:tblPr>
+      <w:tblGrid>
+        <w:gridCol w:w="4214"/>
+        <w:gridCol w:w="2552"/>
+      </w:tblGrid>
+      <w:tr>
+        <w:tc>
+          <w:tcPr>
+            <w:tcW w:w="4214" w:type="dxa"/>
+          </w:tcPr>
+          <w:p>
+            <w:pPr>
+              <w:pStyle w:val="PargrafodaLista"/>
+              <w:ind w:left="0" w:right="-1135"/>
+              <w:rPr>
+                <w:b/>
+                <w:bCs/>
+              </w:rPr>
+            </w:pPr>
+            <w:r>
+              <w:rPr>
+                <w:b/>
+                <w:bCs/>
+              </w:rPr>
+              <w:t>VARIÁVEL (CLASSE COBERTA)</w:t>
+            </w:r>
+          </w:p>
+        </w:tc>
+        <w:tc>
+          <w:tcPr>
+            <w:tcW w:w="2552" w:type="dxa"/>
+          </w:tcPr>
+          <w:p>
+            <w:pPr>
+              <w:pStyle w:val="PargrafodaLista"/>
+              <w:ind w:left="0" w:right="-1135"/>
+              <w:rPr>
+                <w:b/>
+                <w:bCs/>
+              </w:rPr>
+            </w:pPr>
+            <w:r>
+              <w:rPr>
+                <w:b/>
+                <w:bCs/>
+              </w:rPr>
+              <w:t>RESULTADO ESPERADO</w:t>
+            </w:r>
+          </w:p>
+        </w:tc>
+      </w:tr>
+      <w:tr>
+        <w:tc>
+          <w:tcPr>
+            <w:tcW w:w="4214" w:type="dxa"/>
+          </w:tcPr>
+          <w:p>
+            <w:pPr>
+              <w:pStyle w:val="PargrafodaLista"/>
+              <w:ind w:left="0" w:right="-1135"/>
+            </w:pPr>
+            <w:proofErr w:type="spellStart"/>
+            <w:r>
+              <w:t>meuProduto.getPreçoVenda</w:t>
+            </w:r>
+            <w:proofErr w:type="spellEnd"/>
+            <w:r>
+              <w:t>() = -3 (1)</w:t>
+            </w:r>
+          </w:p>
+        </w:tc>
+        <w:tc>
+          <w:tcPr>
+            <w:tcW w:w="2552" w:type="dxa"/>
+          </w:tcPr>
+          <w:p>
+            <w:pPr>
+              <w:pStyle w:val="PargrafodaLista"/>
+              <w:ind w:left="0" w:right="-1135"/>
+            </w:pPr>
+            <w:r>
+              <w:t>Produto não encontrado</w:t>
+            </w:r>
+          </w:p>
+        </w:tc>
+      </w:tr>
+      <w:tr>
+        <w:tc>
+          <w:tcPr>
+            <w:tcW w:w="4214" w:type="dxa"/>
+          </w:tcPr>
+          <w:p>
+            <w:pPr>
+              <w:pStyle w:val="PargrafodaLista"/>
+              <w:ind w:left="0" w:right="-1135"/>
+            </w:pPr>
+            <w:proofErr w:type="spellStart"/>
+            <w:proofErr w:type="gramStart"/>
+            <w:r>
+              <w:t>idProduto</w:t>
+            </w:r>
+            <w:proofErr w:type="spellEnd"/>
+            <w:proofErr w:type="gramEnd"/>
+            <w:r>
+              <w:t xml:space="preserve"> </w:t>
+            </w:r>
+            <w:r>
+              <w:rPr>
+                <w:rFonts w:ascii="Cambria Math" w:hAnsi="Cambria Math"/>
+                <w:color w:val="000000"/>
+                <w:shd w:val="clear" w:color="auto" w:fill="FFFFFF"/>
+              </w:rPr>
+              <w:t>∉</w:t>
+            </w:r>
+            <w:r>
+              <w:t xml:space="preserve"> CONJUNTO DOS PRODUTOS (4)</w:t>
+            </w:r>
+          </w:p>
+        </w:tc>
+        <w:tc>
+          <w:tcPr>
+            <w:tcW w:w="2552" w:type="dxa"/>
+          </w:tcPr>
+          <w:p>
+            <w:pPr>
+              <w:pStyle w:val="PargrafodaLista"/>
+              <w:ind w:left="0" w:right="-1135"/>
+            </w:pPr>
+          </w:p>
+        </w:tc>
+      </w:tr>
+    </w:tbl>
+    <w:p>
+      <w:pPr>
+        <w:pStyle w:val="PargrafodaLista"/>
+        <w:numPr>
+          <w:ilvl w:val="1"/>
+          <w:numId w:val="21"/>
+        </w:numPr>
+        <w:spacing w:after="160" w:line="259" w:lineRule="auto"/>
+        <w:ind w:right="-1135"/>
+      </w:pPr>
+      <w:r>
+        <w:rPr>
+          <w:b/>
+          <w:bCs/>
+        </w:rPr>
+        <w:t>ANÁLISE DE VALOR LIMITE</w:t>
+      </w:r>
+    </w:p>
+    <w:p>
+      <w:pPr>
+        <w:pStyle w:val="PargrafodaLista"/>
+        <w:numPr>
+          <w:ilvl w:val="1"/>
+          <w:numId w:val="21"/>
+        </w:numPr>
+        <w:spacing w:after="160" w:line="259" w:lineRule="auto"/>
+        <w:ind w:right="-1135"/>
+      </w:pPr>
+      <w:r>
+        <w:t>Observação: Será realizado a análise com base no preço de venda de algum produto.</w:t>
+      </w:r>
+    </w:p>
+    <w:p>
+      <w:pPr>
+        <w:pStyle w:val="PargrafodaLista"/>
+        <w:numPr>
+          <w:ilvl w:val="1"/>
+          <w:numId w:val="21"/>
+        </w:numPr>
+        <w:spacing w:after="160" w:line="259" w:lineRule="auto"/>
+        <w:ind w:right="-1135"/>
+      </w:pPr>
+      <w:r>
+        <w:t xml:space="preserve">Variável: </w:t>
+      </w:r>
+      <w:proofErr w:type="spellStart"/>
+      <w:r>
+        <w:t>meuProduto.getPreçoVenda</w:t>
+      </w:r>
+      <w:proofErr w:type="spellEnd"/>
+      <w:r>
+        <w:t xml:space="preserve">(), adotarei neste teste o nome </w:t>
+      </w:r>
+      <w:proofErr w:type="spellStart"/>
+      <w:r>
+        <w:t>precoVenda</w:t>
+      </w:r>
+      <w:proofErr w:type="spellEnd"/>
+      <w:r>
+        <w:t>.</w:t>
+      </w:r>
+    </w:p>
+    <w:p>
+      <w:pPr>
+        <w:pStyle w:val="PargrafodaLista"/>
+        <w:ind w:left="731" w:right="-1135"/>
+      </w:pPr>
+      <w:r>
+        <w:t>Classe de equivalência: __________________0__________________</w:t>
+      </w:r>
+    </w:p>
+    <w:p>
+      <w:pPr>
+        <w:pStyle w:val="PargrafodaLista"/>
+        <w:numPr>
+          <w:ilvl w:val="1"/>
+          <w:numId w:val="21"/>
+        </w:numPr>
+        <w:spacing w:after="160" w:line="259" w:lineRule="auto"/>
+        <w:ind w:right="-1135"/>
+      </w:pPr>
+      <w:r>
+        <w:lastRenderedPageBreak/>
+        <w:t>Definição dos casos de teste:</w:t>
+      </w:r>
+    </w:p>
+    <w:tbl>
+      <w:tblPr>
+        <w:tblStyle w:val="Tabelacomgrade"/>
+        <w:tblW w:w="0" w:type="auto"/>
+        <w:tblInd w:w="731" w:type="dxa"/>
+        <w:tblLook w:val="04A0" w:firstRow="1" w:lastRow="0" w:firstColumn="1" w:lastColumn="0" w:noHBand="0" w:noVBand="1"/>
+      </w:tblPr>
+      <w:tblGrid>
+        <w:gridCol w:w="2544"/>
+        <w:gridCol w:w="2622"/>
+        <w:gridCol w:w="2597"/>
+      </w:tblGrid>
+      <w:tr>
+        <w:tc>
+          <w:tcPr>
+            <w:tcW w:w="2831" w:type="dxa"/>
+          </w:tcPr>
+          <w:p>
+            <w:pPr>
+              <w:pStyle w:val="PargrafodaLista"/>
+              <w:ind w:left="0" w:right="-1135"/>
+              <w:jc w:val="both"/>
+              <w:rPr>
+                <w:b/>
+                <w:bCs/>
+              </w:rPr>
+            </w:pPr>
+            <w:r>
+              <w:rPr>
+                <w:b/>
+                <w:bCs/>
+              </w:rPr>
+              <w:t>CASO DE TESTE</w:t>
+            </w:r>
+          </w:p>
+        </w:tc>
+        <w:tc>
+          <w:tcPr>
+            <w:tcW w:w="2831" w:type="dxa"/>
+          </w:tcPr>
+          <w:p>
+            <w:pPr>
+              <w:pStyle w:val="PargrafodaLista"/>
+              <w:ind w:left="0" w:right="-1135"/>
+              <w:jc w:val="both"/>
+              <w:rPr>
+                <w:b/>
+                <w:bCs/>
+              </w:rPr>
+            </w:pPr>
+            <w:proofErr w:type="spellStart"/>
+            <w:proofErr w:type="gramStart"/>
+            <w:r>
+              <w:rPr>
+                <w:b/>
+                <w:bCs/>
+              </w:rPr>
+              <w:t>precoVenda</w:t>
+            </w:r>
+            <w:proofErr w:type="spellEnd"/>
+            <w:proofErr w:type="gramEnd"/>
+          </w:p>
+        </w:tc>
+        <w:tc>
+          <w:tcPr>
+            <w:tcW w:w="2832" w:type="dxa"/>
+          </w:tcPr>
+          <w:p>
+            <w:pPr>
+              <w:pStyle w:val="PargrafodaLista"/>
+              <w:ind w:left="0" w:right="-1135"/>
+              <w:jc w:val="both"/>
+              <w:rPr>
+                <w:b/>
+                <w:bCs/>
+              </w:rPr>
+            </w:pPr>
+            <w:r>
+              <w:rPr>
+                <w:b/>
+                <w:bCs/>
+              </w:rPr>
+              <w:t>Resultado esperado</w:t>
+            </w:r>
+          </w:p>
+        </w:tc>
+      </w:tr>
+      <w:tr>
+        <w:tc>
+          <w:tcPr>
+            <w:tcW w:w="2831" w:type="dxa"/>
+          </w:tcPr>
+          <w:p>
+            <w:pPr>
+              <w:pStyle w:val="PargrafodaLista"/>
+              <w:ind w:left="0" w:right="-1135"/>
+            </w:pPr>
+            <w:r>
+              <w:t>1</w:t>
+            </w:r>
+          </w:p>
+        </w:tc>
+        <w:tc>
+          <w:tcPr>
+            <w:tcW w:w="2831" w:type="dxa"/>
+          </w:tcPr>
+          <w:p>
+            <w:pPr>
+              <w:pStyle w:val="PargrafodaLista"/>
+              <w:ind w:left="0" w:right="-1135"/>
+            </w:pPr>
+            <w:r>
+              <w:t>-1</w:t>
+            </w:r>
+          </w:p>
+        </w:tc>
+        <w:tc>
+          <w:tcPr>
+            <w:tcW w:w="2832" w:type="dxa"/>
+          </w:tcPr>
+          <w:p>
+            <w:pPr>
+              <w:pStyle w:val="PargrafodaLista"/>
+              <w:ind w:left="0" w:right="-1135"/>
+            </w:pPr>
+            <w:r>
+              <w:t>“Valor Inválido”</w:t>
+            </w:r>
+          </w:p>
+        </w:tc>
+      </w:tr>
+      <w:tr>
+        <w:tc>
+          <w:tcPr>
+            <w:tcW w:w="2831" w:type="dxa"/>
+          </w:tcPr>
+          <w:p>
+            <w:pPr>
+              <w:pStyle w:val="PargrafodaLista"/>
+              <w:ind w:left="0" w:right="-1135"/>
+            </w:pPr>
+            <w:r>
+              <w:t>2</w:t>
+            </w:r>
+          </w:p>
+        </w:tc>
+        <w:tc>
+          <w:tcPr>
+            <w:tcW w:w="2831" w:type="dxa"/>
+          </w:tcPr>
+          <w:p>
+            <w:pPr>
+              <w:pStyle w:val="PargrafodaLista"/>
+              <w:ind w:left="0" w:right="-1135"/>
+            </w:pPr>
+            <w:r>
+              <w:t>0</w:t>
+            </w:r>
+          </w:p>
+        </w:tc>
+        <w:tc>
+          <w:tcPr>
+            <w:tcW w:w="2832" w:type="dxa"/>
+          </w:tcPr>
+          <w:p>
+            <w:pPr>
+              <w:pStyle w:val="PargrafodaLista"/>
+              <w:ind w:left="0" w:right="-1135"/>
+            </w:pPr>
+            <w:r>
+              <w:t>“Valor Inválido”</w:t>
+            </w:r>
+          </w:p>
+        </w:tc>
+      </w:tr>
+      <w:tr>
+        <w:tc>
+          <w:tcPr>
+            <w:tcW w:w="2831" w:type="dxa"/>
+          </w:tcPr>
+          <w:p>
+            <w:pPr>
+              <w:pStyle w:val="PargrafodaLista"/>
+              <w:ind w:left="0" w:right="-1135"/>
+            </w:pPr>
+            <w:r>
+              <w:t>3</w:t>
+            </w:r>
+          </w:p>
+        </w:tc>
+        <w:tc>
+          <w:tcPr>
+            <w:tcW w:w="2831" w:type="dxa"/>
+          </w:tcPr>
+          <w:p>
+            <w:pPr>
+              <w:pStyle w:val="PargrafodaLista"/>
+              <w:ind w:left="0" w:right="-1135"/>
+            </w:pPr>
+            <w:r>
+              <w:t>1</w:t>
+            </w:r>
+          </w:p>
+        </w:tc>
+        <w:tc>
+          <w:tcPr>
+            <w:tcW w:w="2832" w:type="dxa"/>
+          </w:tcPr>
+          <w:p>
+            <w:pPr>
+              <w:pStyle w:val="PargrafodaLista"/>
+              <w:ind w:left="0" w:right="-1135"/>
+            </w:pPr>
+            <w:r>
+              <w:t>Produto inserido na cesta</w:t>
+            </w:r>
+          </w:p>
+        </w:tc>
+      </w:tr>
+    </w:tbl>
+    <w:p>
+      <w:pPr>
+        <w:ind w:left="-567"/>
+        <w:rPr>
+          <w:b/>
+          <w:bCs/>
+          <w:sz w:val="30"/>
+          <w:szCs w:val="30"/>
+        </w:rPr>
+      </w:pPr>
+    </w:p>
+    <w:p>
+      <w:pPr>
+        <w:ind w:left="-567"/>
+        <w:rPr>
+          <w:b/>
+          <w:bCs/>
+          <w:sz w:val="30"/>
+          <w:szCs w:val="30"/>
+        </w:rPr>
+      </w:pPr>
+    </w:p>
+    <w:p>
+      <w:pPr>
+        <w:ind w:left="-567"/>
+        <w:rPr>
+          <w:b/>
+          <w:bCs/>
+          <w:sz w:val="30"/>
+          <w:szCs w:val="30"/>
+        </w:rPr>
+      </w:pPr>
+    </w:p>
+    <w:p>
+      <w:pPr>
+        <w:ind w:left="-567"/>
+        <w:rPr>
+          <w:b/>
+          <w:bCs/>
+          <w:sz w:val="30"/>
+          <w:szCs w:val="30"/>
+        </w:rPr>
+      </w:pPr>
+    </w:p>
+    <w:p>
+      <w:pPr>
+        <w:ind w:left="-567"/>
+        <w:rPr>
+          <w:b/>
+          <w:bCs/>
+          <w:sz w:val="30"/>
+          <w:szCs w:val="30"/>
+        </w:rPr>
+      </w:pPr>
+    </w:p>
+    <w:p>
+      <w:pPr>
+        <w:ind w:left="-567"/>
+        <w:rPr>
+          <w:b/>
+          <w:bCs/>
+          <w:sz w:val="30"/>
+          <w:szCs w:val="30"/>
+        </w:rPr>
+      </w:pPr>
+    </w:p>
+    <w:p>
+      <w:pPr>
+        <w:ind w:left="-567"/>
+        <w:rPr>
+          <w:b/>
+          <w:bCs/>
+          <w:sz w:val="30"/>
+          <w:szCs w:val="30"/>
+        </w:rPr>
+      </w:pPr>
+    </w:p>
+    <w:p>
+      <w:pPr>
+        <w:ind w:left="-567"/>
+        <w:rPr>
+          <w:b/>
+          <w:bCs/>
+          <w:sz w:val="30"/>
+          <w:szCs w:val="30"/>
+        </w:rPr>
+      </w:pPr>
+    </w:p>
+    <w:p>
+      <w:pPr>
+        <w:ind w:left="-567"/>
+        <w:rPr>
+          <w:b/>
+          <w:bCs/>
+          <w:sz w:val="30"/>
+          <w:szCs w:val="30"/>
+        </w:rPr>
+      </w:pPr>
+    </w:p>
+    <w:p>
+      <w:pPr>
+        <w:ind w:left="-567"/>
+        <w:rPr>
+          <w:b/>
+          <w:bCs/>
+          <w:sz w:val="30"/>
+          <w:szCs w:val="30"/>
+        </w:rPr>
+      </w:pPr>
+    </w:p>
+    <w:p>
+      <w:pPr>
+        <w:ind w:left="-567"/>
+        <w:rPr>
+          <w:b/>
+          <w:bCs/>
+          <w:sz w:val="30"/>
+          <w:szCs w:val="30"/>
+        </w:rPr>
+      </w:pPr>
+    </w:p>
+    <w:p>
+      <w:pPr>
+        <w:ind w:left="-567"/>
+        <w:rPr>
+          <w:b/>
+          <w:bCs/>
+          <w:sz w:val="30"/>
+          <w:szCs w:val="30"/>
+        </w:rPr>
+      </w:pPr>
+    </w:p>
+    <w:p>
+      <w:pPr>
+        <w:ind w:left="-567"/>
+        <w:rPr>
+          <w:b/>
+          <w:bCs/>
+          <w:sz w:val="30"/>
+          <w:szCs w:val="30"/>
+        </w:rPr>
+      </w:pPr>
+    </w:p>
+    <w:p>
+      <w:pPr>
+        <w:ind w:left="-567"/>
+        <w:rPr>
+          <w:b/>
+          <w:bCs/>
+          <w:sz w:val="30"/>
+          <w:szCs w:val="30"/>
+        </w:rPr>
+      </w:pPr>
+    </w:p>
+    <w:p>
+      <w:pPr>
+        <w:ind w:left="-567"/>
+        <w:rPr>
+          <w:b/>
+          <w:bCs/>
+          <w:sz w:val="30"/>
+          <w:szCs w:val="30"/>
+        </w:rPr>
+      </w:pPr>
+    </w:p>
+    <w:p>
+      <w:pPr>
+        <w:ind w:left="-567"/>
+        <w:rPr>
+          <w:b/>
+          <w:bCs/>
+          <w:sz w:val="30"/>
+          <w:szCs w:val="30"/>
+        </w:rPr>
+      </w:pPr>
+    </w:p>
+    <w:p>
+      <w:pPr>
+        <w:ind w:left="-567"/>
+        <w:rPr>
+          <w:b/>
+          <w:bCs/>
+          <w:sz w:val="30"/>
+          <w:szCs w:val="30"/>
+        </w:rPr>
+      </w:pPr>
+    </w:p>
+    <w:p>
+      <w:pPr>
+        <w:ind w:left="-567"/>
+        <w:rPr>
+          <w:b/>
+          <w:bCs/>
+          <w:sz w:val="30"/>
+          <w:szCs w:val="30"/>
+        </w:rPr>
+      </w:pPr>
+    </w:p>
+    <w:p>
+      <w:pPr>
+        <w:ind w:left="-567"/>
+        <w:rPr>
+          <w:b/>
+          <w:bCs/>
+          <w:sz w:val="30"/>
+          <w:szCs w:val="30"/>
+        </w:rPr>
+      </w:pPr>
+    </w:p>
+    <w:p>
+      <w:pPr>
+        <w:ind w:left="-567"/>
+        <w:rPr>
+          <w:b/>
+          <w:bCs/>
+          <w:sz w:val="30"/>
+          <w:szCs w:val="30"/>
+        </w:rPr>
+      </w:pPr>
+    </w:p>
+    <w:p>
+      <w:pPr>
+        <w:ind w:left="-567"/>
+        <w:rPr>
+          <w:b/>
+          <w:bCs/>
+          <w:sz w:val="30"/>
+          <w:szCs w:val="30"/>
+        </w:rPr>
+      </w:pPr>
+      <w:r>
+        <w:rPr>
+          <w:b/>
+          <w:bCs/>
+          <w:sz w:val="30"/>
+          <w:szCs w:val="30"/>
+        </w:rPr>
+        <w:lastRenderedPageBreak/>
+        <w:t>Teste Caixa Branca:</w:t>
+      </w:r>
+    </w:p>
+    <w:p>
+      <w:pPr>
+        <w:pStyle w:val="PargrafodaLista"/>
+        <w:numPr>
+          <w:ilvl w:val="0"/>
+          <w:numId w:val="22"/>
+        </w:numPr>
+        <w:spacing w:after="160" w:line="259" w:lineRule="auto"/>
+        <w:ind w:right="-1135"/>
+      </w:pPr>
+      <w:r>
+        <w:t xml:space="preserve">Matheus Alberto Vaz </w:t>
+      </w:r>
+      <w:proofErr w:type="spellStart"/>
+      <w:r>
+        <w:t>Cecilio</w:t>
+      </w:r>
+      <w:proofErr w:type="spellEnd"/>
+    </w:p>
+    <w:p>
+      <w:pPr>
+        <w:pStyle w:val="PargrafodaLista"/>
+        <w:numPr>
+          <w:ilvl w:val="1"/>
+          <w:numId w:val="22"/>
+        </w:numPr>
+        <w:spacing w:after="160" w:line="259" w:lineRule="auto"/>
+        <w:ind w:right="-1135"/>
+      </w:pPr>
+      <w:r>
+        <w:t>Funcionalidade: Clique do botão para finalizar um pedido.</w:t>
+      </w:r>
+    </w:p>
+    <w:p>
+      <w:pPr>
+        <w:pStyle w:val="PargrafodaLista"/>
+        <w:numPr>
+          <w:ilvl w:val="1"/>
+          <w:numId w:val="22"/>
+        </w:numPr>
+        <w:spacing w:after="160" w:line="259" w:lineRule="auto"/>
+        <w:ind w:right="-1135"/>
+      </w:pPr>
+      <w:r>
+        <w:t xml:space="preserve">Observações: O clique do botão é implementado automaticamente pela IDE </w:t>
+      </w:r>
+      <w:proofErr w:type="spellStart"/>
+      <w:r>
+        <w:t>Netbeans</w:t>
+      </w:r>
+      <w:proofErr w:type="spellEnd"/>
+      <w:r>
+        <w:t>, não permitindo a passagem de parâmetros, sendo assim as variáveis são globais e estão na própria interface que, as enxergam para realizar algumas funcionalidades.</w:t>
+      </w:r>
+    </w:p>
+    <w:p>
+      <w:pPr>
+        <w:pStyle w:val="PargrafodaLista"/>
+        <w:numPr>
+          <w:ilvl w:val="1"/>
+          <w:numId w:val="22"/>
+        </w:numPr>
+        <w:spacing w:after="160" w:line="259" w:lineRule="auto"/>
+        <w:ind w:right="-1135"/>
+      </w:pPr>
+      <w:r>
+        <w:t>Variáveis globais do código que deverão conter algum valor:</w:t>
+      </w:r>
+    </w:p>
+    <w:p>
+      <w:pPr>
+        <w:pStyle w:val="PargrafodaLista"/>
+        <w:ind w:left="731" w:right="-1135"/>
+      </w:pPr>
+      <w:proofErr w:type="spellStart"/>
+      <w:proofErr w:type="gramStart"/>
+      <w:r>
+        <w:t>private</w:t>
+      </w:r>
+      <w:proofErr w:type="spellEnd"/>
+      <w:proofErr w:type="gramEnd"/>
+      <w:r>
+        <w:t xml:space="preserve"> final </w:t>
+      </w:r>
+      <w:proofErr w:type="spellStart"/>
+      <w:r>
+        <w:t>List</w:t>
+      </w:r>
+      <w:proofErr w:type="spellEnd"/>
+      <w:r>
+        <w:t xml:space="preserve">&lt;Produto&gt; </w:t>
+      </w:r>
+      <w:proofErr w:type="spellStart"/>
+      <w:r>
+        <w:t>listaCesta</w:t>
+      </w:r>
+      <w:proofErr w:type="spellEnd"/>
+      <w:r>
+        <w:t xml:space="preserve"> = new </w:t>
+      </w:r>
+      <w:proofErr w:type="spellStart"/>
+      <w:r>
+        <w:t>ArrayList</w:t>
+      </w:r>
+      <w:proofErr w:type="spellEnd"/>
+      <w:r>
+        <w:t>&lt;&gt;();</w:t>
+      </w:r>
+    </w:p>
+    <w:p>
+      <w:pPr>
+        <w:pStyle w:val="PargrafodaLista"/>
+        <w:ind w:left="731" w:right="-1135"/>
+      </w:pPr>
+      <w:proofErr w:type="spellStart"/>
+      <w:proofErr w:type="gramStart"/>
+      <w:r>
+        <w:t>private</w:t>
+      </w:r>
+      <w:proofErr w:type="spellEnd"/>
+      <w:proofErr w:type="gramEnd"/>
+      <w:r>
+        <w:t xml:space="preserve"> final </w:t>
+      </w:r>
+      <w:proofErr w:type="spellStart"/>
+      <w:r>
+        <w:t>int</w:t>
+      </w:r>
+      <w:proofErr w:type="spellEnd"/>
+      <w:r>
+        <w:t xml:space="preserve"> </w:t>
+      </w:r>
+      <w:proofErr w:type="spellStart"/>
+      <w:r>
+        <w:t>idFuncionario</w:t>
+      </w:r>
+      <w:proofErr w:type="spellEnd"/>
+      <w:r>
+        <w:t>;</w:t>
+      </w:r>
+    </w:p>
+    <w:p>
+      <w:pPr>
+        <w:pStyle w:val="PargrafodaLista"/>
+        <w:ind w:left="731" w:right="-1135"/>
+      </w:pPr>
+      <w:proofErr w:type="spellStart"/>
+      <w:proofErr w:type="gramStart"/>
+      <w:r>
+        <w:t>private</w:t>
+      </w:r>
+      <w:proofErr w:type="spellEnd"/>
+      <w:proofErr w:type="gramEnd"/>
+      <w:r>
+        <w:t xml:space="preserve"> </w:t>
+      </w:r>
+      <w:proofErr w:type="spellStart"/>
+      <w:r>
+        <w:t>javax.swing.JLabel</w:t>
+      </w:r>
+      <w:proofErr w:type="spellEnd"/>
+      <w:r>
+        <w:t xml:space="preserve"> </w:t>
+      </w:r>
+      <w:proofErr w:type="spellStart"/>
+      <w:r>
+        <w:t>txtIdCliente</w:t>
+      </w:r>
+      <w:proofErr w:type="spellEnd"/>
+      <w:r>
+        <w:t>;</w:t>
+      </w:r>
+    </w:p>
+    <w:p>
+      <w:pPr>
+        <w:pStyle w:val="PargrafodaLista"/>
+        <w:numPr>
+          <w:ilvl w:val="1"/>
+          <w:numId w:val="22"/>
+        </w:numPr>
+        <w:spacing w:after="160" w:line="259" w:lineRule="auto"/>
+        <w:ind w:right="-1135"/>
+      </w:pPr>
+      <w:r>
+        <w:t>Código:</w:t>
+      </w:r>
+    </w:p>
+    <w:p>
+      <w:pPr>
+        <w:pStyle w:val="PargrafodaLista"/>
+        <w:ind w:left="731" w:right="-1135"/>
+        <w:rPr>
+          <w:lang w:val="en-US"/>
+        </w:rPr>
+      </w:pPr>
+      <w:proofErr w:type="gramStart"/>
+      <w:r>
+        <w:rPr>
+          <w:lang w:val="en-US"/>
+        </w:rPr>
+        <w:t>private</w:t>
+      </w:r>
+      <w:proofErr w:type="gramEnd"/>
+      <w:r>
+        <w:rPr>
+          <w:lang w:val="en-US"/>
+        </w:rPr>
+        <w:t xml:space="preserve"> void </w:t>
+      </w:r>
+      <w:proofErr w:type="spellStart"/>
+      <w:r>
+        <w:rPr>
+          <w:lang w:val="en-US"/>
+        </w:rPr>
+        <w:t>btnFinalizarPedidoActionPerformed</w:t>
+      </w:r>
+      <w:proofErr w:type="spellEnd"/>
+      <w:r>
+        <w:rPr>
+          <w:lang w:val="en-US"/>
+        </w:rPr>
+        <w:t>(</w:t>
+      </w:r>
+      <w:proofErr w:type="spellStart"/>
+      <w:r>
+        <w:rPr>
+          <w:lang w:val="en-US"/>
+        </w:rPr>
+        <w:t>java.awt.event.ActionEvent</w:t>
+      </w:r>
+      <w:proofErr w:type="spellEnd"/>
+      <w:r>
+        <w:rPr>
+          <w:lang w:val="en-US"/>
+        </w:rPr>
+        <w:t xml:space="preserve"> </w:t>
+      </w:r>
+      <w:proofErr w:type="spellStart"/>
+      <w:r>
+        <w:rPr>
+          <w:lang w:val="en-US"/>
+        </w:rPr>
+        <w:t>evt</w:t>
+      </w:r>
+      <w:proofErr w:type="spellEnd"/>
+      <w:r>
+        <w:rPr>
+          <w:lang w:val="en-US"/>
+        </w:rPr>
+        <w:t xml:space="preserve">) {                                                   </w:t>
+      </w:r>
+    </w:p>
+    <w:p>
+      <w:pPr>
+        <w:pStyle w:val="PargrafodaLista"/>
+        <w:ind w:left="731" w:right="-1135"/>
+      </w:pPr>
+      <w:r>
+        <w:t xml:space="preserve">1        </w:t>
+      </w:r>
+      <w:proofErr w:type="spellStart"/>
+      <w:r>
+        <w:t>if</w:t>
+      </w:r>
+      <w:proofErr w:type="spellEnd"/>
+      <w:r>
+        <w:t xml:space="preserve"> (</w:t>
+      </w:r>
+      <w:proofErr w:type="spellStart"/>
+      <w:r>
+        <w:t>txtIdCliente.getText</w:t>
+      </w:r>
+      <w:proofErr w:type="spellEnd"/>
+      <w:r>
+        <w:t>(</w:t>
+      </w:r>
+      <w:proofErr w:type="gramStart"/>
+      <w:r>
+        <w:t>).</w:t>
+      </w:r>
+      <w:proofErr w:type="spellStart"/>
+      <w:r>
+        <w:t>equals</w:t>
+      </w:r>
+      <w:proofErr w:type="spellEnd"/>
+      <w:proofErr w:type="gramEnd"/>
+      <w:r>
+        <w:t>("")) { //VAZIO, NÃO SELECIONOU CLIENTE</w:t>
+      </w:r>
+    </w:p>
+    <w:p>
+      <w:pPr>
+        <w:pStyle w:val="PargrafodaLista"/>
+        <w:ind w:left="731" w:right="-1135"/>
+      </w:pPr>
+      <w:r>
+        <w:t xml:space="preserve">2            </w:t>
+      </w:r>
+      <w:proofErr w:type="spellStart"/>
+      <w:r>
+        <w:t>pedidoController.habilitarNaoCliente</w:t>
+      </w:r>
+      <w:proofErr w:type="spellEnd"/>
+      <w:r>
+        <w:t>(</w:t>
+      </w:r>
+      <w:proofErr w:type="spellStart"/>
+      <w:r>
+        <w:t>labelCod</w:t>
+      </w:r>
+      <w:proofErr w:type="spellEnd"/>
+      <w:r>
+        <w:t xml:space="preserve">, </w:t>
+      </w:r>
+      <w:proofErr w:type="spellStart"/>
+      <w:r>
+        <w:t>labelCliente</w:t>
+      </w:r>
+      <w:proofErr w:type="spellEnd"/>
+      <w:r>
+        <w:t xml:space="preserve">, </w:t>
+      </w:r>
+      <w:proofErr w:type="spellStart"/>
+      <w:r>
+        <w:t>txtNaoCliente</w:t>
+      </w:r>
+      <w:proofErr w:type="spellEnd"/>
+      <w:r>
+        <w:t>); //HABILITA</w:t>
+      </w:r>
+      <w:r>
+        <w:t xml:space="preserve"> </w:t>
+      </w:r>
+      <w:r>
+        <w:t>UMA LABEL QUE DIZ QUE SE DEVE SELECIONAR UM CLIENTE</w:t>
+      </w:r>
+    </w:p>
+    <w:p>
+      <w:pPr>
+        <w:pStyle w:val="PargrafodaLista"/>
+        <w:ind w:left="731" w:right="-1135"/>
+      </w:pPr>
+      <w:r>
+        <w:t xml:space="preserve">3            </w:t>
+      </w:r>
+      <w:proofErr w:type="spellStart"/>
+      <w:r>
+        <w:t>JOptionPane.showMessageDialog</w:t>
+      </w:r>
+      <w:proofErr w:type="spellEnd"/>
+      <w:r>
+        <w:t>(</w:t>
+      </w:r>
+      <w:proofErr w:type="spellStart"/>
+      <w:r>
+        <w:t>this</w:t>
+      </w:r>
+      <w:proofErr w:type="spellEnd"/>
+      <w:r>
+        <w:t xml:space="preserve">, "Selecione um cliente para continuar!", "Algo deu errado.", </w:t>
+      </w:r>
+      <w:proofErr w:type="spellStart"/>
+      <w:r>
+        <w:t>JOptionPane.ERROR_MESSAGE</w:t>
+      </w:r>
+      <w:proofErr w:type="spellEnd"/>
+      <w:r>
+        <w:t>);</w:t>
+      </w:r>
+    </w:p>
+    <w:p>
+      <w:pPr>
+        <w:pStyle w:val="PargrafodaLista"/>
+        <w:ind w:left="731" w:right="-1135"/>
+      </w:pPr>
+      <w:r>
+        <w:t xml:space="preserve">4      </w:t>
+      </w:r>
+      <w:proofErr w:type="gramStart"/>
+      <w:r>
+        <w:t xml:space="preserve">  }</w:t>
+      </w:r>
+      <w:proofErr w:type="gramEnd"/>
+      <w:r>
+        <w:t xml:space="preserve"> </w:t>
+      </w:r>
+      <w:proofErr w:type="spellStart"/>
+      <w:r>
+        <w:t>else</w:t>
+      </w:r>
+      <w:proofErr w:type="spellEnd"/>
+      <w:r>
+        <w:t xml:space="preserve"> </w:t>
+      </w:r>
+      <w:proofErr w:type="spellStart"/>
+      <w:r>
+        <w:t>if</w:t>
+      </w:r>
+      <w:proofErr w:type="spellEnd"/>
+      <w:r>
+        <w:t xml:space="preserve"> (</w:t>
+      </w:r>
+      <w:proofErr w:type="spellStart"/>
+      <w:r>
+        <w:t>listaCesta.isEmpty</w:t>
+      </w:r>
+      <w:proofErr w:type="spellEnd"/>
+      <w:r>
+        <w:t>()) {</w:t>
+      </w:r>
+    </w:p>
+    <w:p>
+      <w:pPr>
+        <w:pStyle w:val="PargrafodaLista"/>
+        <w:ind w:left="731" w:right="-1135"/>
+      </w:pPr>
+      <w:r>
+        <w:t xml:space="preserve">5            </w:t>
+      </w:r>
+      <w:proofErr w:type="spellStart"/>
+      <w:r>
+        <w:t>JOptionPane.showMessageDialog</w:t>
+      </w:r>
+      <w:proofErr w:type="spellEnd"/>
+      <w:r>
+        <w:t>(</w:t>
+      </w:r>
+      <w:proofErr w:type="spellStart"/>
+      <w:r>
+        <w:t>this</w:t>
+      </w:r>
+      <w:proofErr w:type="spellEnd"/>
+      <w:r>
+        <w:t xml:space="preserve">, "Não é possível continuar, sua cesta está vazia, insira </w:t>
+      </w:r>
+      <w:proofErr w:type="gramStart"/>
+      <w:r>
+        <w:t>algum</w:t>
+      </w:r>
+      <w:proofErr w:type="gramEnd"/>
+      <w:r>
+        <w:t xml:space="preserve"> item!", "Algo deu errado.", </w:t>
+      </w:r>
+      <w:proofErr w:type="spellStart"/>
+      <w:r>
+        <w:t>JOptionPane.ERROR_MESSAGE</w:t>
+      </w:r>
+      <w:proofErr w:type="spellEnd"/>
+      <w:r>
+        <w:t>);</w:t>
+      </w:r>
+    </w:p>
+    <w:p>
+      <w:pPr>
+        <w:pStyle w:val="PargrafodaLista"/>
+        <w:ind w:left="731" w:right="-1135"/>
+      </w:pPr>
+      <w:r>
+        <w:t xml:space="preserve">6      </w:t>
+      </w:r>
+      <w:proofErr w:type="gramStart"/>
+      <w:r>
+        <w:t xml:space="preserve">  }</w:t>
+      </w:r>
+      <w:proofErr w:type="gramEnd"/>
+      <w:r>
+        <w:t xml:space="preserve"> </w:t>
+      </w:r>
+      <w:proofErr w:type="spellStart"/>
+      <w:r>
+        <w:t>else</w:t>
+      </w:r>
+      <w:proofErr w:type="spellEnd"/>
+      <w:r>
+        <w:t xml:space="preserve"> {</w:t>
+      </w:r>
+    </w:p>
+    <w:p>
+      <w:pPr>
+        <w:pStyle w:val="PargrafodaLista"/>
+        <w:ind w:left="731" w:right="-1135"/>
+      </w:pPr>
+      <w:r>
+        <w:t xml:space="preserve">7            </w:t>
+      </w:r>
+      <w:proofErr w:type="spellStart"/>
+      <w:r>
+        <w:t>pedidoController.desabilitarNaoCliente</w:t>
+      </w:r>
+      <w:proofErr w:type="spellEnd"/>
+      <w:r>
+        <w:t>(</w:t>
+      </w:r>
+      <w:proofErr w:type="spellStart"/>
+      <w:r>
+        <w:t>labelCod</w:t>
+      </w:r>
+      <w:proofErr w:type="spellEnd"/>
+      <w:r>
+        <w:t xml:space="preserve">, </w:t>
+      </w:r>
+      <w:proofErr w:type="spellStart"/>
+      <w:r>
+        <w:t>labelCliente</w:t>
+      </w:r>
+      <w:proofErr w:type="spellEnd"/>
+      <w:r>
+        <w:t xml:space="preserve">, </w:t>
+      </w:r>
+      <w:proofErr w:type="spellStart"/>
+      <w:r>
+        <w:t>txtNaoCliente</w:t>
+      </w:r>
+      <w:proofErr w:type="spellEnd"/>
+      <w:r>
+        <w:t xml:space="preserve">);               </w:t>
+      </w:r>
+    </w:p>
+    <w:p>
+      <w:pPr>
+        <w:pStyle w:val="PargrafodaLista"/>
+        <w:ind w:left="731" w:right="-1135"/>
+      </w:pPr>
+      <w:r>
+        <w:t xml:space="preserve">8            Cliente </w:t>
+      </w:r>
+      <w:proofErr w:type="spellStart"/>
+      <w:r>
+        <w:t>cliente</w:t>
+      </w:r>
+      <w:proofErr w:type="spellEnd"/>
+      <w:r>
+        <w:t xml:space="preserve"> = new </w:t>
+      </w:r>
+      <w:proofErr w:type="gramStart"/>
+      <w:r>
+        <w:t>ClienteDao(</w:t>
+      </w:r>
+      <w:proofErr w:type="gramEnd"/>
+      <w:r>
+        <w:t>).localizar(Integer.parseInt(txtIdCliente.getText()));</w:t>
+      </w:r>
+    </w:p>
+    <w:p>
+      <w:pPr>
+        <w:pStyle w:val="PargrafodaLista"/>
+        <w:ind w:left="731" w:right="-1135"/>
+      </w:pPr>
+      <w:r>
+        <w:t xml:space="preserve">9            </w:t>
+      </w:r>
+      <w:proofErr w:type="spellStart"/>
+      <w:r>
+        <w:t>Funcionario</w:t>
+      </w:r>
+      <w:proofErr w:type="spellEnd"/>
+      <w:r>
+        <w:t xml:space="preserve"> </w:t>
+      </w:r>
+      <w:proofErr w:type="spellStart"/>
+      <w:r>
+        <w:t>funcionario</w:t>
+      </w:r>
+      <w:proofErr w:type="spellEnd"/>
+      <w:r>
+        <w:t xml:space="preserve"> = new </w:t>
+      </w:r>
+      <w:proofErr w:type="spellStart"/>
+      <w:proofErr w:type="gramStart"/>
+      <w:r>
+        <w:t>FuncionarioDao</w:t>
+      </w:r>
+      <w:proofErr w:type="spellEnd"/>
+      <w:r>
+        <w:t>(</w:t>
+      </w:r>
+      <w:proofErr w:type="gramEnd"/>
+      <w:r>
+        <w:t>).localizar(</w:t>
+      </w:r>
+      <w:proofErr w:type="spellStart"/>
+      <w:r>
+        <w:t>idFuncionario</w:t>
+      </w:r>
+      <w:proofErr w:type="spellEnd"/>
+      <w:r>
+        <w:t>);</w:t>
+      </w:r>
+    </w:p>
+    <w:p>
+      <w:pPr>
+        <w:pStyle w:val="PargrafodaLista"/>
+        <w:ind w:left="731" w:right="-1135"/>
+      </w:pPr>
+      <w:r>
+        <w:t xml:space="preserve">10           </w:t>
+      </w:r>
+      <w:proofErr w:type="spellStart"/>
+      <w:r>
+        <w:t>pedidoController.finalizarPedido</w:t>
+      </w:r>
+      <w:proofErr w:type="spellEnd"/>
+      <w:r>
+        <w:t>(</w:t>
+      </w:r>
+      <w:proofErr w:type="spellStart"/>
+      <w:r>
+        <w:t>this</w:t>
+      </w:r>
+      <w:proofErr w:type="spellEnd"/>
+      <w:r>
+        <w:t xml:space="preserve">, cliente, </w:t>
+      </w:r>
+      <w:proofErr w:type="spellStart"/>
+      <w:r>
+        <w:t>funcionario</w:t>
+      </w:r>
+      <w:proofErr w:type="spellEnd"/>
+      <w:r>
+        <w:t xml:space="preserve">, </w:t>
+      </w:r>
+      <w:proofErr w:type="spellStart"/>
+      <w:r>
+        <w:t>listaCesta</w:t>
+      </w:r>
+      <w:proofErr w:type="spellEnd"/>
+      <w:r>
+        <w:t>, total);</w:t>
+      </w:r>
+    </w:p>
+    <w:p>
+      <w:pPr>
+        <w:pStyle w:val="PargrafodaLista"/>
+        <w:ind w:left="731" w:right="-1135"/>
+      </w:pPr>
+      <w:r>
+        <w:t xml:space="preserve">11      </w:t>
+      </w:r>
+      <w:proofErr w:type="gramStart"/>
+      <w:r>
+        <w:t xml:space="preserve">  }</w:t>
+      </w:r>
+      <w:proofErr w:type="gramEnd"/>
+      <w:r>
+        <w:t xml:space="preserve"> //FIM SE</w:t>
+      </w:r>
+    </w:p>
+    <w:p>
+      <w:pPr>
+        <w:pStyle w:val="PargrafodaLista"/>
+        <w:ind w:left="731" w:right="-1135"/>
+      </w:pPr>
+      <w:r>
+        <w:t xml:space="preserve">12  </w:t>
+      </w:r>
+      <w:proofErr w:type="gramStart"/>
+      <w:r>
+        <w:t xml:space="preserve">  }</w:t>
+      </w:r>
+      <w:proofErr w:type="gramEnd"/>
+      <w:r>
+        <w:t xml:space="preserve"> //FIM MÉTODO</w:t>
+      </w:r>
+    </w:p>
+    <w:p>
+      <w:pPr>
+        <w:pStyle w:val="PargrafodaLista"/>
+        <w:numPr>
+          <w:ilvl w:val="1"/>
+          <w:numId w:val="22"/>
+        </w:numPr>
+        <w:spacing w:after="160" w:line="259" w:lineRule="auto"/>
+        <w:ind w:right="-1135"/>
+      </w:pPr>
+      <w:r>
+        <w:t>Grafo:</w:t>
+      </w:r>
+    </w:p>
+    <w:p>
+      <w:pPr>
+        <w:pStyle w:val="PargrafodaLista"/>
+        <w:ind w:left="731" w:right="-1135"/>
+      </w:pPr>
+      <w:r>
+        <w:rPr>
+          <w:noProof/>
+        </w:rPr>
+        <w:drawing>
+          <wp:inline distT="0" distB="0" distL="0" distR="0" wp14:anchorId="4A084C94" wp14:editId="3B6EA4BB">
+            <wp:extent cx="3509367" cy="2695575"/>
+            <wp:effectExtent l="0" t="0" r="0" b="0"/>
+            <wp:docPr id="6" name="Imagem 6"/>
+            <wp:cNvGraphicFramePr>
+              <a:graphicFrameLocks xmlns:a="http://schemas.openxmlformats.org/drawingml/2006/main" noChangeAspect="1"/>
+            </wp:cNvGraphicFramePr>
+            <a:graphic xmlns:a="http://schemas.openxmlformats.org/drawingml/2006/main">
+              <a:graphicData uri="http://schemas.openxmlformats.org/drawingml/2006/picture">
+                <pic:pic xmlns:pic="http://schemas.openxmlformats.org/drawingml/2006/picture">
+                  <pic:nvPicPr>
+                    <pic:cNvPr id="1" name="Grafo - Caixa Branca.jpg"/>
+                    <pic:cNvPicPr/>
+                  </pic:nvPicPr>
+                  <pic:blipFill>
+                    <a:blip r:embed="rId24">
+                      <a:extLst>
+                        <a:ext uri="{28A0092B-C50C-407E-A947-70E740481C1C}">
+                          <a14:useLocalDpi xmlns:a14="http://schemas.microsoft.com/office/drawing/2010/main" val="0"/>
+                        </a:ext>
+                      </a:extLst>
+                    </a:blip>
+                    <a:stretch>
+                      <a:fillRect/>
+                    </a:stretch>
+                  </pic:blipFill>
+                  <pic:spPr>
+                    <a:xfrm>
+                      <a:off x="0" y="0"/>
+                      <a:ext cx="3509367" cy="2695575"/>
+                    </a:xfrm>
+                    <a:prstGeom prst="rect">
+                      <a:avLst/>
+                    </a:prstGeom>
+                  </pic:spPr>
+                </pic:pic>
+              </a:graphicData>
+            </a:graphic>
+          </wp:inline>
+        </w:drawing>
+      </w:r>
+      <w:r>
+        <w:tab/>
+      </w:r>
+      <w:r>
+        <w:tab/>
+      </w:r>
+    </w:p>
+    <w:p>
+      <w:pPr>
+        <w:pStyle w:val="PargrafodaLista"/>
+        <w:numPr>
+          <w:ilvl w:val="1"/>
+          <w:numId w:val="22"/>
+        </w:numPr>
+        <w:spacing w:after="160" w:line="259" w:lineRule="auto"/>
+        <w:ind w:right="-1135"/>
+      </w:pPr>
+      <w:r>
+        <w:t xml:space="preserve">Complexidade </w:t>
+      </w:r>
+      <w:proofErr w:type="spellStart"/>
+      <w:r>
+        <w:t>Ciclomática</w:t>
+      </w:r>
+      <w:proofErr w:type="spellEnd"/>
+      <w:r>
+        <w:t xml:space="preserve"> (CC):</w:t>
+      </w:r>
+    </w:p>
+    <w:p>
+      <w:pPr>
+        <w:pStyle w:val="PargrafodaLista"/>
+        <w:ind w:left="731" w:right="-1135"/>
+      </w:pPr>
+      <w:r>
+        <w:t>E -&gt; Número de ramos do grafo (arco/aresta);</w:t>
+      </w:r>
+    </w:p>
+    <w:p>
+      <w:pPr>
+        <w:pStyle w:val="PargrafodaLista"/>
+        <w:ind w:left="731" w:right="-1135"/>
+      </w:pPr>
+      <w:r>
+        <w:t>N -&gt; Número de nós (vértice).</w:t>
+      </w:r>
+    </w:p>
+    <w:p>
+      <w:pPr>
+        <w:pStyle w:val="PargrafodaLista"/>
+        <w:ind w:left="731" w:right="-1135"/>
+      </w:pPr>
+      <w:r>
+        <w:lastRenderedPageBreak/>
+        <w:t xml:space="preserve">CC = E – N + 2 -&gt; 8 – 7 + 2 = </w:t>
+      </w:r>
+      <w:r>
+        <w:rPr>
+          <w:b/>
+          <w:bCs/>
+        </w:rPr>
+        <w:t>3</w:t>
+      </w:r>
+      <w:r>
+        <w:rPr>
+          <w:b/>
+          <w:bCs/>
+        </w:rPr>
+        <w:t xml:space="preserve"> </w:t>
+      </w:r>
+      <w:r>
+        <w:t>(Três testes)</w:t>
+      </w:r>
+    </w:p>
+    <w:p>
+      <w:pPr>
+        <w:pStyle w:val="PargrafodaLista"/>
+        <w:ind w:left="731" w:right="-1135"/>
+      </w:pPr>
+    </w:p>
+    <w:p>
+      <w:pPr>
+        <w:pStyle w:val="PargrafodaLista"/>
+        <w:numPr>
+          <w:ilvl w:val="1"/>
+          <w:numId w:val="22"/>
+        </w:numPr>
+        <w:spacing w:after="160" w:line="259" w:lineRule="auto"/>
+        <w:ind w:right="-1135"/>
+      </w:pPr>
+      <w:r>
+        <w:t>Caminhos independentes:</w:t>
+      </w:r>
+    </w:p>
+    <w:p>
+      <w:pPr>
+        <w:pStyle w:val="PargrafodaLista"/>
+        <w:numPr>
+          <w:ilvl w:val="2"/>
+          <w:numId w:val="22"/>
+        </w:numPr>
+        <w:spacing w:after="160" w:line="259" w:lineRule="auto"/>
+        <w:ind w:right="-1135"/>
+      </w:pPr>
+      <w:r>
+        <w:t>1-2-3-11-12:</w:t>
+      </w:r>
+    </w:p>
+    <w:p>
+      <w:pPr>
+        <w:pStyle w:val="PargrafodaLista"/>
+        <w:numPr>
+          <w:ilvl w:val="3"/>
+          <w:numId w:val="22"/>
+        </w:numPr>
+        <w:spacing w:after="160" w:line="259" w:lineRule="auto"/>
+        <w:ind w:right="-1135"/>
+      </w:pPr>
+      <w:r>
+        <w:t xml:space="preserve">Casos de teste: </w:t>
+      </w:r>
+    </w:p>
+    <w:p>
+      <w:pPr>
+        <w:pStyle w:val="PargrafodaLista"/>
+        <w:numPr>
+          <w:ilvl w:val="4"/>
+          <w:numId w:val="22"/>
+        </w:numPr>
+        <w:spacing w:after="160" w:line="259" w:lineRule="auto"/>
+        <w:ind w:right="-1135"/>
+      </w:pPr>
+      <w:proofErr w:type="spellStart"/>
+      <w:proofErr w:type="gramStart"/>
+      <w:r>
+        <w:t>txtIdCliente</w:t>
+      </w:r>
+      <w:proofErr w:type="spellEnd"/>
+      <w:proofErr w:type="gramEnd"/>
+      <w:r>
+        <w:t xml:space="preserve"> = “”, </w:t>
+      </w:r>
+      <w:proofErr w:type="spellStart"/>
+      <w:r>
+        <w:t>listaCesta</w:t>
+      </w:r>
+      <w:proofErr w:type="spellEnd"/>
+      <w:r>
+        <w:t xml:space="preserve"> = [Produto2, Produto5, Produto20]</w:t>
+      </w:r>
+      <w:r>
+        <w:tab/>
+        <w:t>.</w:t>
+      </w:r>
+    </w:p>
+    <w:p>
+      <w:pPr>
+        <w:pStyle w:val="PargrafodaLista"/>
+        <w:numPr>
+          <w:ilvl w:val="3"/>
+          <w:numId w:val="22"/>
+        </w:numPr>
+        <w:spacing w:after="160" w:line="259" w:lineRule="auto"/>
+        <w:ind w:right="-1135"/>
+      </w:pPr>
+      <w:r>
+        <w:t>Resultados:</w:t>
+      </w:r>
+    </w:p>
+    <w:p>
+      <w:pPr>
+        <w:pStyle w:val="PargrafodaLista"/>
+        <w:numPr>
+          <w:ilvl w:val="4"/>
+          <w:numId w:val="22"/>
+        </w:numPr>
+        <w:spacing w:after="160" w:line="259" w:lineRule="auto"/>
+        <w:ind w:right="-1135"/>
+      </w:pPr>
+      <w:r>
+        <w:t xml:space="preserve">Mensagem </w:t>
+      </w:r>
+      <w:r>
+        <w:t>"Seleci</w:t>
+      </w:r>
+      <w:r>
+        <w:t xml:space="preserve">one um cliente para continuar!" </w:t>
+      </w:r>
+      <w:proofErr w:type="gramStart"/>
+      <w:r>
+        <w:t>na</w:t>
+      </w:r>
+      <w:proofErr w:type="gramEnd"/>
+      <w:r>
+        <w:t xml:space="preserve"> tela, o método é encerrado, continua na tela de pedido.</w:t>
+      </w:r>
+    </w:p>
+    <w:p>
+      <w:pPr>
+        <w:pStyle w:val="PargrafodaLista"/>
+        <w:numPr>
+          <w:ilvl w:val="2"/>
+          <w:numId w:val="22"/>
+        </w:numPr>
+        <w:spacing w:after="160" w:line="259" w:lineRule="auto"/>
+        <w:ind w:right="-1135"/>
+      </w:pPr>
+      <w:r>
+        <w:t>1-4-5-11-12:</w:t>
+      </w:r>
+    </w:p>
+    <w:p>
+      <w:pPr>
+        <w:pStyle w:val="PargrafodaLista"/>
+        <w:numPr>
+          <w:ilvl w:val="3"/>
+          <w:numId w:val="22"/>
+        </w:numPr>
+        <w:spacing w:after="160" w:line="259" w:lineRule="auto"/>
+        <w:ind w:right="-1135"/>
+      </w:pPr>
+      <w:r>
+        <w:t xml:space="preserve">Casos de teste: </w:t>
+      </w:r>
+    </w:p>
+    <w:p>
+      <w:pPr>
+        <w:pStyle w:val="PargrafodaLista"/>
+        <w:numPr>
+          <w:ilvl w:val="4"/>
+          <w:numId w:val="22"/>
+        </w:numPr>
+        <w:spacing w:after="160" w:line="259" w:lineRule="auto"/>
+        <w:ind w:right="-1135"/>
+      </w:pPr>
+      <w:proofErr w:type="spellStart"/>
+      <w:proofErr w:type="gramStart"/>
+      <w:r>
+        <w:t>txtIdCliente</w:t>
+      </w:r>
+      <w:proofErr w:type="spellEnd"/>
+      <w:proofErr w:type="gramEnd"/>
+      <w:r>
+        <w:t xml:space="preserve"> = “122”, </w:t>
+      </w:r>
+      <w:proofErr w:type="spellStart"/>
+      <w:r>
+        <w:t>listaCesta</w:t>
+      </w:r>
+      <w:proofErr w:type="spellEnd"/>
+      <w:r>
+        <w:t xml:space="preserve"> = [].</w:t>
+      </w:r>
+    </w:p>
+    <w:p>
+      <w:pPr>
+        <w:pStyle w:val="PargrafodaLista"/>
+        <w:numPr>
+          <w:ilvl w:val="3"/>
+          <w:numId w:val="22"/>
+        </w:numPr>
+        <w:spacing w:after="160" w:line="259" w:lineRule="auto"/>
+        <w:ind w:right="-1135"/>
+      </w:pPr>
+      <w:r>
+        <w:t>Resultados:</w:t>
+      </w:r>
+    </w:p>
+    <w:p>
+      <w:pPr>
+        <w:pStyle w:val="PargrafodaLista"/>
+        <w:numPr>
+          <w:ilvl w:val="4"/>
+          <w:numId w:val="22"/>
+        </w:numPr>
+        <w:spacing w:after="160" w:line="259" w:lineRule="auto"/>
+        <w:ind w:right="-1135"/>
+      </w:pPr>
+      <w:r>
+        <w:t xml:space="preserve">Mensagem </w:t>
+      </w:r>
+      <w:r>
+        <w:t>"Não é possível continuar, sua cesta está vazia, insira algum item!</w:t>
+      </w:r>
+      <w:r>
+        <w:t xml:space="preserve">" </w:t>
+      </w:r>
+      <w:proofErr w:type="gramStart"/>
+      <w:r>
+        <w:t>na</w:t>
+      </w:r>
+      <w:proofErr w:type="gramEnd"/>
+      <w:r>
+        <w:t xml:space="preserve"> tela, o método é encerrado, continua na tela de pedido.</w:t>
+      </w:r>
+    </w:p>
+    <w:p>
+      <w:pPr>
+        <w:pStyle w:val="PargrafodaLista"/>
+        <w:numPr>
+          <w:ilvl w:val="2"/>
+          <w:numId w:val="22"/>
+        </w:numPr>
+        <w:spacing w:after="160" w:line="259" w:lineRule="auto"/>
+        <w:ind w:right="-1135"/>
+      </w:pPr>
+      <w:r>
+        <w:t>1-4-6-7-8-9-10-11-12:</w:t>
+      </w:r>
+    </w:p>
+    <w:p>
+      <w:pPr>
+        <w:pStyle w:val="PargrafodaLista"/>
+        <w:numPr>
+          <w:ilvl w:val="3"/>
+          <w:numId w:val="22"/>
+        </w:numPr>
+        <w:spacing w:after="160" w:line="259" w:lineRule="auto"/>
+        <w:ind w:right="-1135"/>
+      </w:pPr>
+      <w:r>
+        <w:t xml:space="preserve">Casos de teste: </w:t>
+      </w:r>
+    </w:p>
+    <w:p>
+      <w:pPr>
+        <w:pStyle w:val="PargrafodaLista"/>
+        <w:numPr>
+          <w:ilvl w:val="4"/>
+          <w:numId w:val="22"/>
+        </w:numPr>
+        <w:spacing w:after="160" w:line="259" w:lineRule="auto"/>
+        <w:ind w:right="-1135"/>
+      </w:pPr>
+      <w:proofErr w:type="spellStart"/>
+      <w:proofErr w:type="gramStart"/>
+      <w:r>
+        <w:t>txtIdCliente</w:t>
+      </w:r>
+      <w:proofErr w:type="spellEnd"/>
+      <w:proofErr w:type="gramEnd"/>
+      <w:r>
+        <w:t xml:space="preserve"> = “122”, </w:t>
+      </w:r>
+      <w:proofErr w:type="spellStart"/>
+      <w:r>
+        <w:t>listaCesta</w:t>
+      </w:r>
+      <w:proofErr w:type="spellEnd"/>
+      <w:r>
+        <w:t xml:space="preserve"> = [Produto2, Produto5, Produto20].</w:t>
+      </w:r>
+    </w:p>
+    <w:p>
+      <w:pPr>
+        <w:pStyle w:val="PargrafodaLista"/>
+        <w:numPr>
+          <w:ilvl w:val="3"/>
+          <w:numId w:val="22"/>
+        </w:numPr>
+        <w:spacing w:after="160" w:line="259" w:lineRule="auto"/>
+        <w:ind w:right="-1135"/>
+      </w:pPr>
+      <w:r>
+        <w:t>Resultados:</w:t>
+      </w:r>
+    </w:p>
+    <w:p>
+      <w:pPr>
+        <w:pStyle w:val="PargrafodaLista"/>
+        <w:numPr>
+          <w:ilvl w:val="4"/>
+          <w:numId w:val="22"/>
+        </w:numPr>
+        <w:spacing w:after="160" w:line="259" w:lineRule="auto"/>
+        <w:ind w:right="-1135"/>
+      </w:pPr>
+      <w:r>
+        <w:t xml:space="preserve">Mensagem </w:t>
+      </w:r>
+      <w:r>
+        <w:t>"Pedido feito com sucesso!"</w:t>
+      </w:r>
+      <w:r>
+        <w:t xml:space="preserve">" </w:t>
+      </w:r>
+      <w:proofErr w:type="gramStart"/>
+      <w:r>
+        <w:t>na</w:t>
+      </w:r>
+      <w:proofErr w:type="gramEnd"/>
+      <w:r>
+        <w:t xml:space="preserve"> tela, e é feito o pedido e o sistema encaminha o usuário pra outra tela.</w:t>
+      </w:r>
+    </w:p>
+    <w:p>
+      <w:pPr>
+        <w:pStyle w:val="PargrafodaLista"/>
+        <w:ind w:left="731" w:right="-1135"/>
+      </w:pPr>
+      <w:r>
+        <w:t xml:space="preserve">Observação: A mensagem neste caso de teste é mostrada através do </w:t>
+      </w:r>
+      <w:proofErr w:type="spellStart"/>
+      <w:r>
+        <w:t>controller</w:t>
+      </w:r>
+      <w:proofErr w:type="spellEnd"/>
+      <w:r>
+        <w:t xml:space="preserve">, que antes de exibir a mensagem ele simplesmente faz uma confirmação do pedido. Por isso a mensagem não se encontra no código, mas sim no </w:t>
+      </w:r>
+      <w:proofErr w:type="spellStart"/>
+      <w:r>
+        <w:t>controller</w:t>
+      </w:r>
+      <w:proofErr w:type="spellEnd"/>
+      <w:r>
+        <w:t>, através do método “</w:t>
+      </w:r>
+      <w:proofErr w:type="spellStart"/>
+      <w:r>
+        <w:t>finalizarPedido</w:t>
+      </w:r>
+      <w:proofErr w:type="spellEnd"/>
+      <w:r>
+        <w:t>”.</w:t>
+      </w:r>
+    </w:p>
+    <w:p>
+      <w:pPr>
+        <w:pStyle w:val="PargrafodaLista"/>
+        <w:ind w:left="731" w:right="-1135"/>
+      </w:pPr>
+    </w:p>
+    <w:p>
+      <w:pPr>
+        <w:pStyle w:val="PargrafodaLista"/>
+        <w:ind w:left="731" w:right="-1135"/>
+      </w:pPr>
+    </w:p>
+    <w:p>
+      <w:pPr>
+        <w:pStyle w:val="PargrafodaLista"/>
+        <w:ind w:left="731" w:right="-1135"/>
+      </w:pPr>
+    </w:p>
+    <w:p>
+      <w:pPr>
+        <w:pStyle w:val="PargrafodaLista"/>
+        <w:ind w:left="731" w:right="-1135"/>
+      </w:pPr>
+    </w:p>
+    <w:p>
+      <w:pPr>
+        <w:pStyle w:val="PargrafodaLista"/>
+        <w:ind w:left="731" w:right="-1135"/>
+      </w:pPr>
+    </w:p>
+    <w:p>
+      <w:pPr>
+        <w:pStyle w:val="PargrafodaLista"/>
+        <w:ind w:left="731" w:right="-1135"/>
+      </w:pPr>
+    </w:p>
+    <w:p>
+      <w:pPr>
+        <w:pStyle w:val="PargrafodaLista"/>
+        <w:ind w:left="731" w:right="-1135"/>
+      </w:pPr>
+    </w:p>
+    <w:p>
+      <w:pPr>
+        <w:pStyle w:val="PargrafodaLista"/>
+        <w:ind w:left="731" w:right="-1135"/>
+      </w:pPr>
+    </w:p>
+    <w:p>
+      <w:pPr>
+        <w:pStyle w:val="PargrafodaLista"/>
+        <w:ind w:left="731" w:right="-1135"/>
+      </w:pPr>
+    </w:p>
+    <w:p>
+      <w:pPr>
+        <w:pStyle w:val="PargrafodaLista"/>
+        <w:ind w:left="731" w:right="-1135"/>
+      </w:pPr>
+    </w:p>
+    <w:p>
+      <w:pPr>
+        <w:pStyle w:val="PargrafodaLista"/>
+        <w:ind w:left="731" w:right="-1135"/>
+      </w:pPr>
+    </w:p>
+    <w:p>
+      <w:pPr>
+        <w:pStyle w:val="PargrafodaLista"/>
+        <w:ind w:left="731" w:right="-1135"/>
+      </w:pPr>
+    </w:p>
+    <w:p>
+      <w:pPr>
+        <w:pStyle w:val="PargrafodaLista"/>
+        <w:ind w:left="731" w:right="-1135"/>
+      </w:pPr>
+    </w:p>
+    <w:p>
+      <w:pPr>
+        <w:pStyle w:val="PargrafodaLista"/>
+        <w:ind w:left="731" w:right="-1135"/>
+      </w:pPr>
+    </w:p>
+    <w:p>
+      <w:pPr>
+        <w:pStyle w:val="PargrafodaLista"/>
+        <w:ind w:left="731" w:right="-1135"/>
+      </w:pPr>
+    </w:p>
+    <w:p>
+      <w:pPr>
+        <w:pStyle w:val="PargrafodaLista"/>
+        <w:ind w:left="731" w:right="-1135"/>
+      </w:pPr>
+    </w:p>
+    <w:p>
+      <w:pPr>
+        <w:pStyle w:val="PargrafodaLista"/>
+        <w:ind w:left="731" w:right="-1135"/>
+      </w:pPr>
+    </w:p>
+    <w:p>
+      <w:pPr>
+        <w:pStyle w:val="PargrafodaLista"/>
+        <w:ind w:left="731" w:right="-1135"/>
+      </w:pPr>
+    </w:p>
+    <w:p>
+      <w:pPr>
+        <w:pStyle w:val="PargrafodaLista"/>
+        <w:ind w:left="731" w:right="-1135"/>
+      </w:pPr>
+    </w:p>
+    <w:p>
+      <w:pPr>
+        <w:pStyle w:val="PargrafodaLista"/>
+        <w:ind w:left="731" w:right="-1135"/>
+      </w:pPr>
+    </w:p>
+    <w:p>
+      <w:pPr>
+        <w:pStyle w:val="PargrafodaLista"/>
+        <w:ind w:left="731" w:right="-1135"/>
+        <w:rPr>
+          <w:b/>
+          <w:bCs/>
+          <w:sz w:val="30"/>
+          <w:szCs w:val="30"/>
+        </w:rPr>
+      </w:pPr>
+    </w:p>
+    <w:p>
+      <w:pPr>
+        <w:ind w:left="-567"/>
+        <w:rPr>
+          <w:b/>
+          <w:bCs/>
+          <w:sz w:val="30"/>
+          <w:szCs w:val="30"/>
+        </w:rPr>
+      </w:pPr>
+      <w:r>
+        <w:rPr>
+          <w:b/>
+          <w:bCs/>
+          <w:sz w:val="30"/>
+          <w:szCs w:val="30"/>
+        </w:rPr>
+        <w:lastRenderedPageBreak/>
         <w:t>Padrão de Projeto:</w:t>
       </w:r>
     </w:p>
@@ -3747,6 +7214,119 @@
     </w:lvl>
   </w:abstractNum>
   <w:abstractNum w:abstractNumId="13" w15:restartNumberingAfterBreak="0">
+    <w:nsid w:val="3B8807D9"/>
+    <w:multiLevelType w:val="hybridMultilevel"/>
+    <w:tmpl w:val="3BE64784"/>
+    <w:lvl w:ilvl="0" w:tplc="04160001">
+      <w:start w:val="1"/>
+      <w:numFmt w:val="bullet"/>
+      <w:lvlText w:val=""/>
+      <w:lvlJc w:val="left"/>
+      <w:pPr>
+        <w:ind w:left="11" w:hanging="360"/>
+      </w:pPr>
+      <w:rPr>
+        <w:rFonts w:ascii="Symbol" w:hAnsi="Symbol" w:hint="default"/>
+      </w:rPr>
+    </w:lvl>
+    <w:lvl w:ilvl="1" w:tplc="04160003">
+      <w:start w:val="1"/>
+      <w:numFmt w:val="bullet"/>
+      <w:lvlText w:val="o"/>
+      <w:lvlJc w:val="left"/>
+      <w:pPr>
+        <w:ind w:left="731" w:hanging="360"/>
+      </w:pPr>
+      <w:rPr>
+        <w:rFonts w:ascii="Courier New" w:hAnsi="Courier New" w:cs="Courier New" w:hint="default"/>
+      </w:rPr>
+    </w:lvl>
+    <w:lvl w:ilvl="2" w:tplc="04160005">
+      <w:start w:val="1"/>
+      <w:numFmt w:val="bullet"/>
+      <w:lvlText w:val=""/>
+      <w:lvlJc w:val="left"/>
+      <w:pPr>
+        <w:ind w:left="1451" w:hanging="360"/>
+      </w:pPr>
+      <w:rPr>
+        <w:rFonts w:ascii="Wingdings" w:hAnsi="Wingdings" w:hint="default"/>
+      </w:rPr>
+    </w:lvl>
+    <w:lvl w:ilvl="3" w:tplc="04160001">
+      <w:start w:val="1"/>
+      <w:numFmt w:val="bullet"/>
+      <w:lvlText w:val=""/>
+      <w:lvlJc w:val="left"/>
+      <w:pPr>
+        <w:ind w:left="2171" w:hanging="360"/>
+      </w:pPr>
+      <w:rPr>
+        <w:rFonts w:ascii="Symbol" w:hAnsi="Symbol" w:hint="default"/>
+      </w:rPr>
+    </w:lvl>
+    <w:lvl w:ilvl="4" w:tplc="04160003">
+      <w:start w:val="1"/>
+      <w:numFmt w:val="bullet"/>
+      <w:lvlText w:val="o"/>
+      <w:lvlJc w:val="left"/>
+      <w:pPr>
+        <w:ind w:left="2891" w:hanging="360"/>
+      </w:pPr>
+      <w:rPr>
+        <w:rFonts w:ascii="Courier New" w:hAnsi="Courier New" w:cs="Courier New" w:hint="default"/>
+      </w:rPr>
+    </w:lvl>
+    <w:lvl w:ilvl="5" w:tplc="04160005" w:tentative="1">
+      <w:start w:val="1"/>
+      <w:numFmt w:val="bullet"/>
+      <w:lvlText w:val=""/>
+      <w:lvlJc w:val="left"/>
+      <w:pPr>
+        <w:ind w:left="3611" w:hanging="360"/>
+      </w:pPr>
+      <w:rPr>
+        <w:rFonts w:ascii="Wingdings" w:hAnsi="Wingdings" w:hint="default"/>
+      </w:rPr>
+    </w:lvl>
+    <w:lvl w:ilvl="6" w:tplc="04160001" w:tentative="1">
+      <w:start w:val="1"/>
+      <w:numFmt w:val="bullet"/>
+      <w:lvlText w:val=""/>
+      <w:lvlJc w:val="left"/>
+      <w:pPr>
+        <w:ind w:left="4331" w:hanging="360"/>
+      </w:pPr>
+      <w:rPr>
+        <w:rFonts w:ascii="Symbol" w:hAnsi="Symbol" w:hint="default"/>
+      </w:rPr>
+    </w:lvl>
+    <w:lvl w:ilvl="7" w:tplc="04160003" w:tentative="1">
+      <w:start w:val="1"/>
+      <w:numFmt w:val="bullet"/>
+      <w:lvlText w:val="o"/>
+      <w:lvlJc w:val="left"/>
+      <w:pPr>
+        <w:ind w:left="5051" w:hanging="360"/>
+      </w:pPr>
+      <w:rPr>
+        <w:rFonts w:ascii="Courier New" w:hAnsi="Courier New" w:cs="Courier New" w:hint="default"/>
+      </w:rPr>
+    </w:lvl>
+    <w:lvl w:ilvl="8" w:tplc="04160005" w:tentative="1">
+      <w:start w:val="1"/>
+      <w:numFmt w:val="bullet"/>
+      <w:lvlText w:val=""/>
+      <w:lvlJc w:val="left"/>
+      <w:pPr>
+        <w:ind w:left="5771" w:hanging="360"/>
+      </w:pPr>
+      <w:rPr>
+        <w:rFonts w:ascii="Wingdings" w:hAnsi="Wingdings" w:hint="default"/>
+      </w:rPr>
+    </w:lvl>
+  </w:abstractNum>
+  <w:abstractNum w:abstractNumId="14" w15:restartNumberingAfterBreak="0">
     <w:nsid w:val="3FB0072C"/>
     <w:multiLevelType w:val="hybridMultilevel"/>
     <w:tmpl w:val="B48C0C34"/>
@@ -3835,7 +7415,120 @@
       </w:pPr>
     </w:lvl>
   </w:abstractNum>
-  <w:abstractNum w:abstractNumId="14" w15:restartNumberingAfterBreak="0">
+  <w:abstractNum w:abstractNumId="15" w15:restartNumberingAfterBreak="0">
+    <w:nsid w:val="40041078"/>
+    <w:multiLevelType w:val="hybridMultilevel"/>
+    <w:tmpl w:val="FB965018"/>
+    <w:lvl w:ilvl="0" w:tplc="04160001">
+      <w:start w:val="1"/>
+      <w:numFmt w:val="bullet"/>
+      <w:lvlText w:val=""/>
+      <w:lvlJc w:val="left"/>
+      <w:pPr>
+        <w:ind w:left="11" w:hanging="360"/>
+      </w:pPr>
+      <w:rPr>
+        <w:rFonts w:ascii="Symbol" w:hAnsi="Symbol" w:hint="default"/>
+      </w:rPr>
+    </w:lvl>
+    <w:lvl w:ilvl="1" w:tplc="04160003">
+      <w:start w:val="1"/>
+      <w:numFmt w:val="bullet"/>
+      <w:lvlText w:val="o"/>
+      <w:lvlJc w:val="left"/>
+      <w:pPr>
+        <w:ind w:left="731" w:hanging="360"/>
+      </w:pPr>
+      <w:rPr>
+        <w:rFonts w:ascii="Courier New" w:hAnsi="Courier New" w:cs="Courier New" w:hint="default"/>
+      </w:rPr>
+    </w:lvl>
+    <w:lvl w:ilvl="2" w:tplc="04160005">
+      <w:start w:val="1"/>
+      <w:numFmt w:val="bullet"/>
+      <w:lvlText w:val=""/>
+      <w:lvlJc w:val="left"/>
+      <w:pPr>
+        <w:ind w:left="1451" w:hanging="360"/>
+      </w:pPr>
+      <w:rPr>
+        <w:rFonts w:ascii="Wingdings" w:hAnsi="Wingdings" w:hint="default"/>
+      </w:rPr>
+    </w:lvl>
+    <w:lvl w:ilvl="3" w:tplc="04160001">
+      <w:start w:val="1"/>
+      <w:numFmt w:val="bullet"/>
+      <w:lvlText w:val=""/>
+      <w:lvlJc w:val="left"/>
+      <w:pPr>
+        <w:ind w:left="2171" w:hanging="360"/>
+      </w:pPr>
+      <w:rPr>
+        <w:rFonts w:ascii="Symbol" w:hAnsi="Symbol" w:hint="default"/>
+      </w:rPr>
+    </w:lvl>
+    <w:lvl w:ilvl="4" w:tplc="04160003" w:tentative="1">
+      <w:start w:val="1"/>
+      <w:numFmt w:val="bullet"/>
+      <w:lvlText w:val="o"/>
+      <w:lvlJc w:val="left"/>
+      <w:pPr>
+        <w:ind w:left="2891" w:hanging="360"/>
+      </w:pPr>
+      <w:rPr>
+        <w:rFonts w:ascii="Courier New" w:hAnsi="Courier New" w:cs="Courier New" w:hint="default"/>
+      </w:rPr>
+    </w:lvl>
+    <w:lvl w:ilvl="5" w:tplc="04160005" w:tentative="1">
+      <w:start w:val="1"/>
+      <w:numFmt w:val="bullet"/>
+      <w:lvlText w:val=""/>
+      <w:lvlJc w:val="left"/>
+      <w:pPr>
+        <w:ind w:left="3611" w:hanging="360"/>
+      </w:pPr>
+      <w:rPr>
+        <w:rFonts w:ascii="Wingdings" w:hAnsi="Wingdings" w:hint="default"/>
+      </w:rPr>
+    </w:lvl>
+    <w:lvl w:ilvl="6" w:tplc="04160001" w:tentative="1">
+      <w:start w:val="1"/>
+      <w:numFmt w:val="bullet"/>
+      <w:lvlText w:val=""/>
+      <w:lvlJc w:val="left"/>
+      <w:pPr>
+        <w:ind w:left="4331" w:hanging="360"/>
+      </w:pPr>
+      <w:rPr>
+        <w:rFonts w:ascii="Symbol" w:hAnsi="Symbol" w:hint="default"/>
+      </w:rPr>
+    </w:lvl>
+    <w:lvl w:ilvl="7" w:tplc="04160003" w:tentative="1">
+      <w:start w:val="1"/>
+      <w:numFmt w:val="bullet"/>
+      <w:lvlText w:val="o"/>
+      <w:lvlJc w:val="left"/>
+      <w:pPr>
+        <w:ind w:left="5051" w:hanging="360"/>
+      </w:pPr>
+      <w:rPr>
+        <w:rFonts w:ascii="Courier New" w:hAnsi="Courier New" w:cs="Courier New" w:hint="default"/>
+      </w:rPr>
+    </w:lvl>
+    <w:lvl w:ilvl="8" w:tplc="04160005" w:tentative="1">
+      <w:start w:val="1"/>
+      <w:numFmt w:val="bullet"/>
+      <w:lvlText w:val=""/>
+      <w:lvlJc w:val="left"/>
+      <w:pPr>
+        <w:ind w:left="5771" w:hanging="360"/>
+      </w:pPr>
+      <w:rPr>
+        <w:rFonts w:ascii="Wingdings" w:hAnsi="Wingdings" w:hint="default"/>
+      </w:rPr>
+    </w:lvl>
+  </w:abstractNum>
+  <w:abstractNum w:abstractNumId="16" w15:restartNumberingAfterBreak="0">
     <w:nsid w:val="45103504"/>
     <w:multiLevelType w:val="hybridMultilevel"/>
     <w:tmpl w:val="3ECA5780"/>
@@ -3948,7 +7641,7 @@
       </w:rPr>
     </w:lvl>
   </w:abstractNum>
-  <w:abstractNum w:abstractNumId="15" w15:restartNumberingAfterBreak="0">
+  <w:abstractNum w:abstractNumId="17" w15:restartNumberingAfterBreak="0">
     <w:nsid w:val="56B35D16"/>
     <w:multiLevelType w:val="hybridMultilevel"/>
     <w:tmpl w:val="DBEC6EC4"/>
@@ -4061,7 +7754,7 @@
       </w:rPr>
     </w:lvl>
   </w:abstractNum>
-  <w:abstractNum w:abstractNumId="16" w15:restartNumberingAfterBreak="0">
+  <w:abstractNum w:abstractNumId="18" w15:restartNumberingAfterBreak="0">
     <w:nsid w:val="641F57F9"/>
     <w:multiLevelType w:val="hybridMultilevel"/>
     <w:tmpl w:val="7A7C81AC"/>
@@ -4174,7 +7867,7 @@
       </w:rPr>
     </w:lvl>
   </w:abstractNum>
-  <w:abstractNum w:abstractNumId="17" w15:restartNumberingAfterBreak="0">
+  <w:abstractNum w:abstractNumId="19" w15:restartNumberingAfterBreak="0">
     <w:nsid w:val="69E53E0C"/>
     <w:multiLevelType w:val="hybridMultilevel"/>
     <w:tmpl w:val="6B446DA2"/>
@@ -4263,7 +7956,7 @@
       </w:pPr>
     </w:lvl>
   </w:abstractNum>
-  <w:abstractNum w:abstractNumId="18" w15:restartNumberingAfterBreak="0">
+  <w:abstractNum w:abstractNumId="20" w15:restartNumberingAfterBreak="0">
     <w:nsid w:val="6AFC10AC"/>
     <w:multiLevelType w:val="hybridMultilevel"/>
     <w:tmpl w:val="3C448A6E"/>
@@ -4352,7 +8045,7 @@
       </w:pPr>
     </w:lvl>
   </w:abstractNum>
-  <w:abstractNum w:abstractNumId="19" w15:restartNumberingAfterBreak="0">
+  <w:abstractNum w:abstractNumId="21" w15:restartNumberingAfterBreak="0">
     <w:nsid w:val="71383892"/>
     <w:multiLevelType w:val="hybridMultilevel"/>
     <w:tmpl w:val="06369F86"/>
@@ -4475,7 +8168,7 @@
     <w:abstractNumId w:val="0"/>
   </w:num>
   <w:num w:numId="4">
-    <w:abstractNumId w:val="19"/>
+    <w:abstractNumId w:val="21"/>
   </w:num>
   <w:num w:numId="5">
     <w:abstractNumId w:val="9"/>
@@ -4484,13 +8177,13 @@
     <w:abstractNumId w:val="3"/>
   </w:num>
   <w:num w:numId="7">
-    <w:abstractNumId w:val="16"/>
+    <w:abstractNumId w:val="18"/>
   </w:num>
   <w:num w:numId="8">
     <w:abstractNumId w:val="7"/>
   </w:num>
   <w:num w:numId="9">
-    <w:abstractNumId w:val="18"/>
+    <w:abstractNumId w:val="20"/>
   </w:num>
   <w:num w:numId="10">
     <w:abstractNumId w:val="4"/>
@@ -4502,10 +8195,10 @@
     <w:abstractNumId w:val="6"/>
   </w:num>
   <w:num w:numId="13">
-    <w:abstractNumId w:val="13"/>
+    <w:abstractNumId w:val="14"/>
   </w:num>
   <w:num w:numId="14">
-    <w:abstractNumId w:val="15"/>
+    <w:abstractNumId w:val="17"/>
   </w:num>
   <w:num w:numId="15">
     <w:abstractNumId w:val="11"/>
@@ -4520,10 +8213,16 @@
     <w:abstractNumId w:val="5"/>
   </w:num>
   <w:num w:numId="19">
-    <w:abstractNumId w:val="17"/>
+    <w:abstractNumId w:val="19"/>
   </w:num>
   <w:num w:numId="20">
-    <w:abstractNumId w:val="14"/>
+    <w:abstractNumId w:val="16"/>
+  </w:num>
+  <w:num w:numId="21">
+    <w:abstractNumId w:val="15"/>
+  </w:num>
+  <w:num w:numId="22">
+    <w:abstractNumId w:val="13"/>
   </w:num>
 </w:numbering>
 </file>
@@ -5582,6 +9281,29 @@
       <w:u w:val="single"/>
     </w:rPr>
   </w:style>
+  <w:style w:type="table" w:styleId="Tabelacomgrade">
+    <w:name w:val="Table Grid"/>
+    <w:basedOn w:val="Tabelanormal"/>
+    <w:uiPriority w:val="39"/>
+    <w:rsid w:val="00A20929"/>
+    <w:pPr>
+      <w:spacing w:after="0" w:line="240" w:lineRule="auto"/>
+    </w:pPr>
+    <w:rPr>
+      <w:sz w:val="22"/>
+      <w:szCs w:val="22"/>
+    </w:rPr>
+    <w:tblPr>
+      <w:tblBorders>
+        <w:top w:val="single" w:sz="4" w:space="0" w:color="auto"/>
+        <w:left w:val="single" w:sz="4" w:space="0" w:color="auto"/>
+        <w:bottom w:val="single" w:sz="4" w:space="0" w:color="auto"/>
+        <w:right w:val="single" w:sz="4" w:space="0" w:color="auto"/>
+        <w:insideH w:val="single" w:sz="4" w:space="0" w:color="auto"/>
+        <w:insideV w:val="single" w:sz="4" w:space="0" w:color="auto"/>
+      </w:tblBorders>
+    </w:tblPr>
+  </w:style>
 </w:styles>
 </file>
 
@@ -5851,7 +9573,7 @@
 </file>
 
 <file path=customXml/itemProps1.xml><?xml version="1.0" encoding="utf-8"?>
-<ds:datastoreItem xmlns:ds="http://schemas.openxmlformats.org/officeDocument/2006/customXml" ds:itemID="{3EC91124-1808-435E-ACCE-A4F134A937C0}">
+<ds:datastoreItem xmlns:ds="http://schemas.openxmlformats.org/officeDocument/2006/customXml" ds:itemID="{56A2D686-92CE-4327-89F7-519F94CD8445}">
   <ds:schemaRefs>
     <ds:schemaRef ds:uri="http://schemas.openxmlformats.org/officeDocument/2006/bibliography"/>
   </ds:schemaRefs>

</xml_diff>